<commit_message>
Sprint Review 1 vervollständigt
</commit_message>
<xml_diff>
--- a/Dokumente_Teamprojekt/Sprint_Review_1_A15.docx
+++ b/Dokumente_Teamprojekt/Sprint_Review_1_A15.docx
@@ -1762,8 +1762,17 @@
                 <w:rFonts w:ascii="Arial" w:hAnsi="Arial" w:cs="Arial"/>
                 <w:szCs w:val="22"/>
               </w:rPr>
-              <w:t>Felix Willrich</w:t>
-            </w:r>
+              <w:t xml:space="preserve">Felix </w:t>
+            </w:r>
+            <w:proofErr w:type="spellStart"/>
+            <w:r>
+              <w:rPr>
+                <w:rFonts w:ascii="Arial" w:hAnsi="Arial" w:cs="Arial"/>
+                <w:szCs w:val="22"/>
+              </w:rPr>
+              <w:t>Willrich</w:t>
+            </w:r>
+            <w:proofErr w:type="spellEnd"/>
           </w:p>
         </w:tc>
         <w:tc>
@@ -2124,7 +2133,7 @@
               <w:rPr>
                 <w:rFonts w:ascii="Arial" w:hAnsi="Arial" w:cs="Arial"/>
               </w:rPr>
-              <w:t>1.0</w:t>
+              <w:t>0.5</w:t>
             </w:r>
           </w:p>
         </w:tc>
@@ -2166,17 +2175,17 @@
                 <w:rFonts w:ascii="Arial" w:hAnsi="Arial" w:cs="Arial"/>
                 <w:szCs w:val="22"/>
               </w:rPr>
-              <w:t>Felix Willric</w:t>
-            </w:r>
-            <w:bookmarkStart w:id="1" w:name="_GoBack"/>
-            <w:bookmarkEnd w:id="1"/>
+              <w:t xml:space="preserve">Felix </w:t>
+            </w:r>
+            <w:proofErr w:type="spellStart"/>
             <w:r>
               <w:rPr>
                 <w:rFonts w:ascii="Arial" w:hAnsi="Arial" w:cs="Arial"/>
                 <w:szCs w:val="22"/>
               </w:rPr>
-              <w:t>h</w:t>
-            </w:r>
+              <w:t>Willrich</w:t>
+            </w:r>
+            <w:proofErr w:type="spellEnd"/>
           </w:p>
         </w:tc>
         <w:tc>
@@ -2193,7 +2202,7 @@
               <w:rPr>
                 <w:rFonts w:ascii="Arial" w:hAnsi="Arial" w:cs="Arial"/>
               </w:rPr>
-              <w:t>Finale Version</w:t>
+              <w:t>Beta Version</w:t>
             </w:r>
           </w:p>
         </w:tc>
@@ -2216,6 +2225,107 @@
           </w:p>
         </w:tc>
       </w:tr>
+      <w:tr>
+        <w:trPr>
+          <w:trHeight w:val="64"/>
+        </w:trPr>
+        <w:tc>
+          <w:tcPr>
+            <w:tcW w:w="777" w:type="dxa"/>
+          </w:tcPr>
+          <w:p>
+            <w:pPr>
+              <w:rPr>
+                <w:rFonts w:ascii="Arial" w:hAnsi="Arial" w:cs="Arial"/>
+              </w:rPr>
+            </w:pPr>
+            <w:r>
+              <w:rPr>
+                <w:rFonts w:ascii="Arial" w:hAnsi="Arial" w:cs="Arial"/>
+              </w:rPr>
+              <w:t>1.0</w:t>
+            </w:r>
+          </w:p>
+        </w:tc>
+        <w:tc>
+          <w:tcPr>
+            <w:tcW w:w="1440" w:type="dxa"/>
+          </w:tcPr>
+          <w:p>
+            <w:pPr>
+              <w:pStyle w:val="Enclosures"/>
+              <w:rPr>
+                <w:rFonts w:ascii="Arial" w:hAnsi="Arial" w:cs="Arial"/>
+                <w:szCs w:val="22"/>
+              </w:rPr>
+            </w:pPr>
+            <w:r>
+              <w:rPr>
+                <w:rFonts w:ascii="Arial" w:hAnsi="Arial" w:cs="Arial"/>
+                <w:szCs w:val="22"/>
+              </w:rPr>
+              <w:t>24.04.2019</w:t>
+            </w:r>
+          </w:p>
+        </w:tc>
+        <w:tc>
+          <w:tcPr>
+            <w:tcW w:w="1800" w:type="dxa"/>
+          </w:tcPr>
+          <w:p>
+            <w:pPr>
+              <w:pStyle w:val="Enclosures"/>
+              <w:rPr>
+                <w:rFonts w:ascii="Arial" w:hAnsi="Arial" w:cs="Arial"/>
+                <w:szCs w:val="22"/>
+              </w:rPr>
+            </w:pPr>
+            <w:r>
+              <w:rPr>
+                <w:rFonts w:ascii="Arial" w:hAnsi="Arial" w:cs="Arial"/>
+                <w:szCs w:val="22"/>
+              </w:rPr>
+              <w:t>Frederik Rieß</w:t>
+            </w:r>
+          </w:p>
+        </w:tc>
+        <w:tc>
+          <w:tcPr>
+            <w:tcW w:w="3600" w:type="dxa"/>
+          </w:tcPr>
+          <w:p>
+            <w:pPr>
+              <w:rPr>
+                <w:rFonts w:ascii="Arial" w:hAnsi="Arial" w:cs="Arial"/>
+              </w:rPr>
+            </w:pPr>
+            <w:r>
+              <w:rPr>
+                <w:rFonts w:ascii="Arial" w:hAnsi="Arial" w:cs="Arial"/>
+              </w:rPr>
+              <w:t>Finale Version</w:t>
+            </w:r>
+          </w:p>
+        </w:tc>
+        <w:tc>
+          <w:tcPr>
+            <w:tcW w:w="1800" w:type="dxa"/>
+          </w:tcPr>
+          <w:p>
+            <w:pPr>
+              <w:rPr>
+                <w:rFonts w:ascii="Arial" w:hAnsi="Arial" w:cs="Arial"/>
+              </w:rPr>
+            </w:pPr>
+            <w:r>
+              <w:rPr>
+                <w:rFonts w:ascii="Arial" w:hAnsi="Arial" w:cs="Arial"/>
+              </w:rPr>
+              <w:t>Abgeschlossen</w:t>
+            </w:r>
+          </w:p>
+        </w:tc>
+      </w:tr>
     </w:tbl>
     <w:p>
       <w:pPr>
@@ -2264,13 +2374,84 @@
           <w:rFonts w:ascii="Arial" w:hAnsi="Arial"/>
         </w:rPr>
       </w:pPr>
-      <w:bookmarkStart w:id="2" w:name="_Toc7003656"/>
+      <w:bookmarkStart w:id="1" w:name="_Toc7003656"/>
       <w:r>
         <w:rPr>
           <w:rFonts w:ascii="Arial" w:hAnsi="Arial"/>
         </w:rPr>
         <w:lastRenderedPageBreak/>
         <w:t>Arbeitspakete</w:t>
+      </w:r>
+      <w:bookmarkEnd w:id="1"/>
+    </w:p>
+    <w:p>
+      <w:pPr>
+        <w:rPr>
+          <w:rFonts w:ascii="Arial" w:hAnsi="Arial" w:cs="Arial"/>
+        </w:rPr>
+      </w:pPr>
+      <w:r>
+        <w:rPr>
+          <w:rFonts w:ascii="Arial" w:hAnsi="Arial" w:cs="Arial"/>
+        </w:rPr>
+        <w:t xml:space="preserve">Der erste Sprint </w:t>
+      </w:r>
+      <w:r>
+        <w:rPr>
+          <w:rFonts w:ascii="Arial" w:hAnsi="Arial" w:cs="Arial"/>
+        </w:rPr>
+        <w:t xml:space="preserve">sah vor, sich in die Themen </w:t>
+      </w:r>
+      <w:r>
+        <w:rPr>
+          <w:rFonts w:ascii="Arial" w:hAnsi="Arial" w:cs="Arial"/>
+        </w:rPr>
+        <w:t>einzuarbeiten und das erste</w:t>
+      </w:r>
+      <w:r>
+        <w:rPr>
+          <w:rFonts w:ascii="Arial" w:hAnsi="Arial" w:cs="Arial"/>
+        </w:rPr>
+        <w:t xml:space="preserve"> neuronale</w:t>
+      </w:r>
+      <w:r>
+        <w:rPr>
+          <w:rFonts w:ascii="Arial" w:hAnsi="Arial" w:cs="Arial"/>
+        </w:rPr>
+        <w:t xml:space="preserve"> Netz aufzubauen</w:t>
+      </w:r>
+      <w:r>
+        <w:rPr>
+          <w:rFonts w:ascii="Arial" w:hAnsi="Arial" w:cs="Arial"/>
+        </w:rPr>
+        <w:t xml:space="preserve">. Dazu wurden </w:t>
+      </w:r>
+      <w:r>
+        <w:rPr>
+          <w:rFonts w:ascii="Arial" w:hAnsi="Arial" w:cs="Arial"/>
+        </w:rPr>
+        <w:t>diverse Arbeitspakete angelegt</w:t>
+      </w:r>
+      <w:r>
+        <w:rPr>
+          <w:rFonts w:ascii="Arial" w:hAnsi="Arial" w:cs="Arial"/>
+        </w:rPr>
+        <w:t xml:space="preserve">. </w:t>
+      </w:r>
+    </w:p>
+    <w:p>
+      <w:pPr>
+        <w:pStyle w:val="berschrift2"/>
+        <w:rPr>
+          <w:rFonts w:ascii="Arial" w:hAnsi="Arial"/>
+        </w:rPr>
+      </w:pPr>
+      <w:bookmarkStart w:id="2" w:name="_Toc7003657"/>
+      <w:r>
+        <w:rPr>
+          <w:rFonts w:ascii="Arial" w:hAnsi="Arial"/>
+        </w:rPr>
+        <w:t>Datenerhebung</w:t>
       </w:r>
       <w:bookmarkEnd w:id="2"/>
     </w:p>
@@ -2284,52 +2465,34 @@
         <w:rPr>
           <w:rFonts w:ascii="Arial" w:hAnsi="Arial" w:cs="Arial"/>
         </w:rPr>
-        <w:t xml:space="preserve">Der erste Sprint </w:t>
-      </w:r>
-      <w:r>
-        <w:rPr>
-          <w:rFonts w:ascii="Arial" w:hAnsi="Arial" w:cs="Arial"/>
-        </w:rPr>
-        <w:t xml:space="preserve">sah vor, sich in die Themen </w:t>
-      </w:r>
-      <w:r>
-        <w:rPr>
-          <w:rFonts w:ascii="Arial" w:hAnsi="Arial" w:cs="Arial"/>
-        </w:rPr>
-        <w:t>einzuarbeiten und das erste Netz aufzubauen</w:t>
-      </w:r>
-      <w:r>
-        <w:rPr>
-          <w:rFonts w:ascii="Arial" w:hAnsi="Arial" w:cs="Arial"/>
-        </w:rPr>
-        <w:t xml:space="preserve">. Dazu wurden </w:t>
-      </w:r>
-      <w:r>
-        <w:rPr>
-          <w:rFonts w:ascii="Arial" w:hAnsi="Arial" w:cs="Arial"/>
-        </w:rPr>
-        <w:t>diverse Arbeitspakete angelegt</w:t>
-      </w:r>
-      <w:r>
-        <w:rPr>
-          <w:rFonts w:ascii="Arial" w:hAnsi="Arial" w:cs="Arial"/>
-        </w:rPr>
-        <w:t xml:space="preserve">. </w:t>
+        <w:t xml:space="preserve">Die Datenerhebung </w:t>
+      </w:r>
+      <w:r>
+        <w:rPr>
+          <w:rFonts w:ascii="Arial" w:hAnsi="Arial" w:cs="Arial"/>
+        </w:rPr>
+        <w:t>hatte den Zweck</w:t>
+      </w:r>
+      <w:r>
+        <w:rPr>
+          <w:rFonts w:ascii="Arial" w:hAnsi="Arial" w:cs="Arial"/>
+        </w:rPr>
+        <w:t xml:space="preserve"> Daten zu analysieren, Skripte zu schreiben und ggf. die Daten zu bearbeiten. </w:t>
       </w:r>
     </w:p>
     <w:p>
       <w:pPr>
-        <w:pStyle w:val="berschrift2"/>
+        <w:pStyle w:val="berschrift3"/>
         <w:rPr>
           <w:rFonts w:ascii="Arial" w:hAnsi="Arial"/>
         </w:rPr>
       </w:pPr>
-      <w:bookmarkStart w:id="3" w:name="_Toc7003657"/>
+      <w:bookmarkStart w:id="3" w:name="_Toc7003658"/>
       <w:r>
         <w:rPr>
           <w:rFonts w:ascii="Arial" w:hAnsi="Arial"/>
         </w:rPr>
-        <w:t>Datenerhebung</w:t>
+        <w:t>Erfassen der Lern- und Testdaten</w:t>
       </w:r>
       <w:bookmarkEnd w:id="3"/>
     </w:p>
@@ -2343,68 +2506,58 @@
         <w:rPr>
           <w:rFonts w:ascii="Arial" w:hAnsi="Arial" w:cs="Arial"/>
         </w:rPr>
-        <w:t xml:space="preserve">Die Datenerhebung </w:t>
-      </w:r>
-      <w:r>
-        <w:rPr>
-          <w:rFonts w:ascii="Arial" w:hAnsi="Arial" w:cs="Arial"/>
-        </w:rPr>
-        <w:t>hatte den Zweck</w:t>
-      </w:r>
-      <w:r>
-        <w:rPr>
-          <w:rFonts w:ascii="Arial" w:hAnsi="Arial" w:cs="Arial"/>
-        </w:rPr>
-        <w:t xml:space="preserve"> Daten zu analysieren, Skripte zu schreiben und ggf. die Daten zu bearbeiten. </w:t>
+        <w:t>Verantwortlicher: Jascha Schmidt</w:t>
       </w:r>
     </w:p>
     <w:p>
       <w:pPr>
-        <w:pStyle w:val="berschrift3"/>
-        <w:rPr>
-          <w:rFonts w:ascii="Arial" w:hAnsi="Arial"/>
-        </w:rPr>
-      </w:pPr>
-      <w:bookmarkStart w:id="4" w:name="_Toc7003658"/>
-      <w:r>
-        <w:rPr>
-          <w:rFonts w:ascii="Arial" w:hAnsi="Arial"/>
-        </w:rPr>
-        <w:t>Erfassen der Lern- und Testdaten</w:t>
-      </w:r>
-      <w:bookmarkEnd w:id="4"/>
+        <w:rPr>
+          <w:rFonts w:ascii="Arial" w:hAnsi="Arial" w:cs="Arial"/>
+        </w:rPr>
+      </w:pPr>
     </w:p>
     <w:p>
       <w:pPr>
         <w:rPr>
           <w:rFonts w:ascii="Arial" w:hAnsi="Arial" w:cs="Arial"/>
-        </w:rPr>
-      </w:pPr>
-      <w:r>
-        <w:rPr>
-          <w:rFonts w:ascii="Arial" w:hAnsi="Arial" w:cs="Arial"/>
-        </w:rPr>
-        <w:t>Verantwortlicher: Jascha Schmidt</w:t>
-      </w:r>
-    </w:p>
-    <w:p>
-      <w:pPr>
-        <w:rPr>
-          <w:rFonts w:ascii="Arial" w:hAnsi="Arial" w:cs="Arial"/>
-        </w:rPr>
-      </w:pPr>
-    </w:p>
-    <w:p>
-      <w:pPr>
-        <w:rPr>
-          <w:rFonts w:ascii="Arial" w:hAnsi="Arial" w:cs="Arial"/>
-        </w:rPr>
-      </w:pPr>
-      <w:r>
-        <w:rPr>
-          <w:rFonts w:ascii="Arial" w:hAnsi="Arial" w:cs="Arial"/>
-        </w:rPr>
-        <w:t xml:space="preserve">Zum Start des Projektes wurde vom Product Owner eine Datenbank von Bildern </w:t>
+          <w:color w:val="0000FF"/>
+          <w:u w:val="single"/>
+          <w:lang w:val="de-DE"/>
+        </w:rPr>
+      </w:pPr>
+      <w:r>
+        <w:rPr>
+          <w:rFonts w:ascii="Arial" w:hAnsi="Arial" w:cs="Arial"/>
+        </w:rPr>
+        <w:t xml:space="preserve">Zum Start des Projektes wurde vom </w:t>
+      </w:r>
+      <w:proofErr w:type="spellStart"/>
+      <w:r>
+        <w:rPr>
+          <w:rFonts w:ascii="Arial" w:hAnsi="Arial" w:cs="Arial"/>
+        </w:rPr>
+        <w:t>Product</w:t>
+      </w:r>
+      <w:proofErr w:type="spellEnd"/>
+      <w:r>
+        <w:rPr>
+          <w:rFonts w:ascii="Arial" w:hAnsi="Arial" w:cs="Arial"/>
+        </w:rPr>
+        <w:t xml:space="preserve"> </w:t>
+      </w:r>
+      <w:proofErr w:type="spellStart"/>
+      <w:r>
+        <w:rPr>
+          <w:rFonts w:ascii="Arial" w:hAnsi="Arial" w:cs="Arial"/>
+        </w:rPr>
+        <w:t>Owner</w:t>
+      </w:r>
+      <w:proofErr w:type="spellEnd"/>
+      <w:r>
+        <w:rPr>
+          <w:rFonts w:ascii="Arial" w:hAnsi="Arial" w:cs="Arial"/>
+        </w:rPr>
+        <w:t xml:space="preserve"> eine Datenbank von Bildern </w:t>
       </w:r>
       <w:r>
         <w:rPr>
@@ -2416,13 +2569,13 @@
         <w:rPr>
           <w:rFonts w:ascii="Arial" w:hAnsi="Arial" w:cs="Arial"/>
         </w:rPr>
-        <w:t>.</w:t>
-      </w:r>
-      <w:r>
-        <w:rPr>
-          <w:rFonts w:ascii="Arial" w:hAnsi="Arial" w:cs="Arial"/>
-        </w:rPr>
         <w:t xml:space="preserve"> </w:t>
+      </w:r>
+      <w:r>
+        <w:rPr>
+          <w:rFonts w:ascii="Arial" w:hAnsi="Arial" w:cs="Arial"/>
+        </w:rPr>
+        <w:t>(</w:t>
       </w:r>
       <w:hyperlink r:id="rId12" w:history="1">
         <w:r>
@@ -2436,9 +2589,19 @@
       </w:hyperlink>
       <w:r>
         <w:rPr>
-          <w:rFonts w:ascii="Arial" w:hAnsi="Arial" w:cs="Arial"/>
+          <w:rStyle w:val="Hyperlink"/>
+          <w:rFonts w:ascii="Arial" w:hAnsi="Arial" w:cs="Arial"/>
+          <w:color w:val="auto"/>
+          <w:u w:val="none"/>
           <w:lang w:val="de-DE"/>
         </w:rPr>
+        <w:t>).</w:t>
+      </w:r>
+      <w:r>
+        <w:rPr>
+          <w:rFonts w:ascii="Arial" w:hAnsi="Arial" w:cs="Arial"/>
+          <w:lang w:val="de-DE"/>
+        </w:rPr>
         <w:t xml:space="preserve"> Da weitere Daten benötigt worden sind, sollte recherchiert werden, ob es geeignete Daten gibt. Es wurde eine weitere Datenbank an Bildern gefunden</w:t>
       </w:r>
       <w:r>
@@ -2446,7 +2609,28 @@
           <w:rFonts w:ascii="Arial" w:hAnsi="Arial" w:cs="Arial"/>
           <w:lang w:val="de-DE"/>
         </w:rPr>
-        <w:t xml:space="preserve">, die in Zukunft genutzt wird zum Anlernen bzw. Testen. </w:t>
+        <w:t>, die in Zukunft zum Anlernen bzw. Testen</w:t>
+      </w:r>
+      <w:r>
+        <w:rPr>
+          <w:rFonts w:ascii="Arial" w:hAnsi="Arial" w:cs="Arial"/>
+          <w:lang w:val="de-DE"/>
+        </w:rPr>
+        <w:t xml:space="preserve"> </w:t>
+      </w:r>
+      <w:r>
+        <w:rPr>
+          <w:rFonts w:ascii="Arial" w:hAnsi="Arial" w:cs="Arial"/>
+          <w:lang w:val="de-DE"/>
+        </w:rPr>
+        <w:t>genutzt wird</w:t>
+      </w:r>
+      <w:r>
+        <w:rPr>
+          <w:rFonts w:ascii="Arial" w:hAnsi="Arial" w:cs="Arial"/>
+          <w:lang w:val="de-DE"/>
+        </w:rPr>
+        <w:t xml:space="preserve">. </w:t>
       </w:r>
       <w:hyperlink r:id="rId13" w:history="1">
         <w:r>
@@ -2498,14 +2682,14 @@
           <w:rFonts w:ascii="Arial" w:hAnsi="Arial"/>
         </w:rPr>
       </w:pPr>
-      <w:bookmarkStart w:id="5" w:name="_Toc7003659"/>
+      <w:bookmarkStart w:id="4" w:name="_Toc7003659"/>
       <w:r>
         <w:rPr>
           <w:rFonts w:ascii="Arial" w:hAnsi="Arial"/>
         </w:rPr>
         <w:t>Bearbeiten und Augmentation der Daten</w:t>
       </w:r>
-      <w:bookmarkEnd w:id="5"/>
+      <w:bookmarkEnd w:id="4"/>
     </w:p>
     <w:p>
       <w:pPr>
@@ -2517,8 +2701,16 @@
         <w:rPr>
           <w:rFonts w:ascii="Arial" w:hAnsi="Arial" w:cs="Arial"/>
         </w:rPr>
-        <w:t>Verantwortlicher: Felix Willrich</w:t>
-      </w:r>
+        <w:t xml:space="preserve">Verantwortlicher: Felix </w:t>
+      </w:r>
+      <w:proofErr w:type="spellStart"/>
+      <w:r>
+        <w:rPr>
+          <w:rFonts w:ascii="Arial" w:hAnsi="Arial" w:cs="Arial"/>
+        </w:rPr>
+        <w:t>Willrich</w:t>
+      </w:r>
+      <w:proofErr w:type="spellEnd"/>
     </w:p>
     <w:p>
       <w:pPr>
@@ -2563,7 +2755,21 @@
         <w:rPr>
           <w:rFonts w:ascii="Arial" w:hAnsi="Arial" w:cs="Arial"/>
         </w:rPr>
-        <w:t xml:space="preserve"> benötigt werden, wurde es nach anfänglicher Einarbeitung zunächst stillgelegt. Das vorläufige Ergebnis ist, dass eine Libary </w:t>
+        <w:t xml:space="preserve"> benötigt werden, wurde es nach anfänglicher Einarbeitung zunächst stillgelegt. Das vorläufige Ergebnis ist, dass eine </w:t>
+      </w:r>
+      <w:proofErr w:type="spellStart"/>
+      <w:r>
+        <w:rPr>
+          <w:rFonts w:ascii="Arial" w:hAnsi="Arial" w:cs="Arial"/>
+        </w:rPr>
+        <w:t>Libary</w:t>
+      </w:r>
+      <w:proofErr w:type="spellEnd"/>
+      <w:r>
+        <w:rPr>
+          <w:rFonts w:ascii="Arial" w:hAnsi="Arial" w:cs="Arial"/>
+        </w:rPr>
+        <w:t xml:space="preserve"> </w:t>
       </w:r>
       <w:hyperlink r:id="rId14" w:history="1">
         <w:r>
@@ -2620,12 +2826,219 @@
           <w:rFonts w:ascii="Arial" w:hAnsi="Arial"/>
         </w:rPr>
       </w:pPr>
-      <w:bookmarkStart w:id="6" w:name="_Toc7003660"/>
+      <w:bookmarkStart w:id="5" w:name="_Toc7003660"/>
       <w:r>
         <w:rPr>
           <w:rFonts w:ascii="Arial" w:hAnsi="Arial"/>
         </w:rPr>
         <w:t>Auslesen der XML-Daten</w:t>
+      </w:r>
+      <w:bookmarkEnd w:id="5"/>
+    </w:p>
+    <w:p>
+      <w:pPr>
+        <w:rPr>
+          <w:rFonts w:ascii="Arial" w:hAnsi="Arial" w:cs="Arial"/>
+        </w:rPr>
+      </w:pPr>
+      <w:r>
+        <w:rPr>
+          <w:rFonts w:ascii="Arial" w:hAnsi="Arial" w:cs="Arial"/>
+        </w:rPr>
+        <w:t>Verantwortlicher: Pit Ehlers</w:t>
+      </w:r>
+    </w:p>
+    <w:p>
+      <w:pPr>
+        <w:pStyle w:val="KeinLeerraum"/>
+        <w:rPr>
+          <w:rFonts w:ascii="Arial" w:hAnsi="Arial" w:cs="Arial"/>
+          <w:szCs w:val="21"/>
+        </w:rPr>
+      </w:pPr>
+      <w:r>
+        <w:rPr>
+          <w:rFonts w:ascii="Arial" w:hAnsi="Arial" w:cs="Arial"/>
+          <w:szCs w:val="21"/>
+        </w:rPr>
+        <w:t xml:space="preserve">Die vorhandenen Bilder </w:t>
+      </w:r>
+      <w:r>
+        <w:rPr>
+          <w:rFonts w:ascii="Arial" w:hAnsi="Arial" w:cs="Arial"/>
+          <w:szCs w:val="21"/>
+        </w:rPr>
+        <w:t>besitzen</w:t>
+      </w:r>
+      <w:r>
+        <w:rPr>
+          <w:rFonts w:ascii="Arial" w:hAnsi="Arial" w:cs="Arial"/>
+          <w:szCs w:val="21"/>
+        </w:rPr>
+        <w:t xml:space="preserve"> eine XML-Datei mit den jeweiligen Parkplätzen</w:t>
+      </w:r>
+      <w:r>
+        <w:rPr>
+          <w:rFonts w:ascii="Arial" w:hAnsi="Arial" w:cs="Arial"/>
+          <w:szCs w:val="21"/>
+        </w:rPr>
+        <w:t>. Diese sagt aus,</w:t>
+      </w:r>
+      <w:r>
+        <w:rPr>
+          <w:rFonts w:ascii="Arial" w:hAnsi="Arial" w:cs="Arial"/>
+          <w:szCs w:val="21"/>
+        </w:rPr>
+        <w:t xml:space="preserve"> ob die einzelnen </w:t>
+      </w:r>
+      <w:r>
+        <w:rPr>
+          <w:rFonts w:ascii="Arial" w:hAnsi="Arial" w:cs="Arial"/>
+          <w:szCs w:val="21"/>
+        </w:rPr>
+        <w:t>Plätze besetzt</w:t>
+      </w:r>
+      <w:r>
+        <w:rPr>
+          <w:rFonts w:ascii="Arial" w:hAnsi="Arial" w:cs="Arial"/>
+          <w:szCs w:val="21"/>
+        </w:rPr>
+        <w:t xml:space="preserve"> sind. Es wurde ein Skript entwickelt, welches</w:t>
+      </w:r>
+      <w:r>
+        <w:rPr>
+          <w:rFonts w:ascii="Arial" w:hAnsi="Arial" w:cs="Arial"/>
+          <w:szCs w:val="21"/>
+        </w:rPr>
+        <w:t xml:space="preserve"> diese </w:t>
+      </w:r>
+      <w:r>
+        <w:rPr>
+          <w:rFonts w:ascii="Arial" w:hAnsi="Arial" w:cs="Arial"/>
+          <w:szCs w:val="21"/>
+        </w:rPr>
+        <w:t xml:space="preserve">Daten in einer extra Datei gesammelt ausgibt. </w:t>
+      </w:r>
+    </w:p>
+    <w:p>
+      <w:pPr>
+        <w:pStyle w:val="KeinLeerraum"/>
+        <w:rPr>
+          <w:rFonts w:ascii="Arial" w:hAnsi="Arial" w:cs="Arial"/>
+          <w:b/>
+          <w:bCs/>
+          <w:szCs w:val="21"/>
+        </w:rPr>
+      </w:pPr>
+      <w:r>
+        <w:rPr>
+          <w:rFonts w:ascii="Arial" w:hAnsi="Arial" w:cs="Arial"/>
+          <w:szCs w:val="21"/>
+        </w:rPr>
+        <w:t>Dies liegt</w:t>
+      </w:r>
+      <w:r>
+        <w:rPr>
+          <w:rFonts w:ascii="Arial" w:hAnsi="Arial" w:cs="Arial"/>
+          <w:szCs w:val="21"/>
+        </w:rPr>
+        <w:t xml:space="preserve"> im Repository unter </w:t>
+      </w:r>
+      <w:r>
+        <w:rPr>
+          <w:rFonts w:ascii="Arial" w:hAnsi="Arial" w:cs="Arial"/>
+          <w:szCs w:val="21"/>
+        </w:rPr>
+        <w:t>«</w:t>
+      </w:r>
+      <w:r>
+        <w:rPr>
+          <w:rFonts w:ascii="Arial" w:hAnsi="Arial" w:cs="Arial"/>
+          <w:szCs w:val="21"/>
+        </w:rPr>
+        <w:t>Skripte</w:t>
+      </w:r>
+      <w:r>
+        <w:rPr>
+          <w:rFonts w:ascii="Arial" w:hAnsi="Arial" w:cs="Arial"/>
+          <w:szCs w:val="21"/>
+        </w:rPr>
+        <w:t>»/</w:t>
+      </w:r>
+      <w:r>
+        <w:rPr>
+          <w:rFonts w:ascii="Arial" w:hAnsi="Arial" w:cs="Arial"/>
+          <w:szCs w:val="21"/>
+        </w:rPr>
+        <w:t xml:space="preserve">«Cut_images_xml.py» </w:t>
+      </w:r>
+      <w:r>
+        <w:rPr>
+          <w:rFonts w:ascii="Arial" w:hAnsi="Arial" w:cs="Arial"/>
+          <w:szCs w:val="21"/>
+        </w:rPr>
+        <w:t>und</w:t>
+      </w:r>
+      <w:r>
+        <w:rPr>
+          <w:rFonts w:ascii="Arial" w:hAnsi="Arial" w:cs="Arial"/>
+          <w:szCs w:val="21"/>
+        </w:rPr>
+        <w:t xml:space="preserve"> «cut_images_csv.py»</w:t>
+      </w:r>
+      <w:r>
+        <w:rPr>
+          <w:rFonts w:ascii="Arial" w:hAnsi="Arial" w:cs="Arial"/>
+          <w:szCs w:val="21"/>
+        </w:rPr>
+        <w:t>.</w:t>
+      </w:r>
+    </w:p>
+    <w:p>
+      <w:pPr>
+        <w:pStyle w:val="KeinLeerraum"/>
+        <w:rPr>
+          <w:rFonts w:ascii="Arial" w:hAnsi="Arial" w:cs="Arial"/>
+          <w:b/>
+          <w:bCs/>
+          <w:szCs w:val="21"/>
+        </w:rPr>
+      </w:pPr>
+      <w:r>
+        <w:rPr>
+          <w:rFonts w:ascii="Arial" w:hAnsi="Arial" w:cs="Arial"/>
+          <w:szCs w:val="21"/>
+        </w:rPr>
+        <w:t>Arbeitspaket wird als abgeschlossen betrachtet</w:t>
+      </w:r>
+      <w:r>
+        <w:rPr>
+          <w:rFonts w:ascii="Arial" w:hAnsi="Arial" w:cs="Arial"/>
+          <w:szCs w:val="21"/>
+        </w:rPr>
+        <w:t>.</w:t>
+      </w:r>
+    </w:p>
+    <w:p>
+      <w:pPr>
+        <w:rPr>
+          <w:rFonts w:ascii="Arial" w:hAnsi="Arial" w:cs="Arial"/>
+        </w:rPr>
+      </w:pPr>
+    </w:p>
+    <w:p>
+      <w:pPr>
+        <w:pStyle w:val="berschrift3"/>
+        <w:rPr>
+          <w:rFonts w:ascii="Arial" w:hAnsi="Arial"/>
+        </w:rPr>
+      </w:pPr>
+      <w:bookmarkStart w:id="6" w:name="_Toc7003661"/>
+      <w:r>
+        <w:rPr>
+          <w:rFonts w:ascii="Arial" w:hAnsi="Arial"/>
+        </w:rPr>
+        <w:t>Label für die Daten</w:t>
       </w:r>
       <w:bookmarkEnd w:id="6"/>
     </w:p>
@@ -2639,80 +3052,29 @@
         <w:rPr>
           <w:rFonts w:ascii="Arial" w:hAnsi="Arial" w:cs="Arial"/>
         </w:rPr>
-        <w:t>Verantwortlicher: Pit Ehlers</w:t>
+        <w:t xml:space="preserve">Verantwortlicher: Felix </w:t>
+      </w:r>
+      <w:proofErr w:type="spellStart"/>
+      <w:r>
+        <w:rPr>
+          <w:rFonts w:ascii="Arial" w:hAnsi="Arial" w:cs="Arial"/>
+        </w:rPr>
+        <w:t>Willrich</w:t>
+      </w:r>
+      <w:proofErr w:type="spellEnd"/>
+      <w:r>
+        <w:rPr>
+          <w:rFonts w:ascii="Arial" w:hAnsi="Arial" w:cs="Arial"/>
+        </w:rPr>
+        <w:t xml:space="preserve"> (nachträglich Frederik Rieß)</w:t>
       </w:r>
     </w:p>
     <w:p>
       <w:pPr>
-        <w:pStyle w:val="KeinLeerraum"/>
-        <w:rPr>
-          <w:rFonts w:ascii="Arial" w:hAnsi="Arial" w:cs="Arial"/>
-          <w:szCs w:val="21"/>
-        </w:rPr>
-      </w:pPr>
-      <w:r>
-        <w:rPr>
-          <w:rFonts w:ascii="Arial" w:hAnsi="Arial" w:cs="Arial"/>
-          <w:szCs w:val="21"/>
-        </w:rPr>
-        <w:t xml:space="preserve">Die vorhandenen Bilder </w:t>
-      </w:r>
-      <w:r>
-        <w:rPr>
-          <w:rFonts w:ascii="Arial" w:hAnsi="Arial" w:cs="Arial"/>
-          <w:szCs w:val="21"/>
-        </w:rPr>
-        <w:t>besitzen</w:t>
-      </w:r>
-      <w:r>
-        <w:rPr>
-          <w:rFonts w:ascii="Arial" w:hAnsi="Arial" w:cs="Arial"/>
-          <w:szCs w:val="21"/>
-        </w:rPr>
-        <w:t xml:space="preserve"> eine XML-Datei mit den jeweiligen Parkplätzen</w:t>
-      </w:r>
-      <w:r>
-        <w:rPr>
-          <w:rFonts w:ascii="Arial" w:hAnsi="Arial" w:cs="Arial"/>
-          <w:szCs w:val="21"/>
-        </w:rPr>
-        <w:t>. Diese sagt aus,</w:t>
-      </w:r>
-      <w:r>
-        <w:rPr>
-          <w:rFonts w:ascii="Arial" w:hAnsi="Arial" w:cs="Arial"/>
-          <w:szCs w:val="21"/>
-        </w:rPr>
-        <w:t xml:space="preserve"> ob die einzelnen </w:t>
-      </w:r>
-      <w:r>
-        <w:rPr>
-          <w:rFonts w:ascii="Arial" w:hAnsi="Arial" w:cs="Arial"/>
-          <w:szCs w:val="21"/>
-        </w:rPr>
-        <w:t>Plätze besetzt</w:t>
-      </w:r>
-      <w:r>
-        <w:rPr>
-          <w:rFonts w:ascii="Arial" w:hAnsi="Arial" w:cs="Arial"/>
-          <w:szCs w:val="21"/>
-        </w:rPr>
-        <w:t xml:space="preserve"> sind. Es wurde ein Skript entwickelt, welches</w:t>
-      </w:r>
-      <w:r>
-        <w:rPr>
-          <w:rFonts w:ascii="Arial" w:hAnsi="Arial" w:cs="Arial"/>
-          <w:szCs w:val="21"/>
-        </w:rPr>
-        <w:t xml:space="preserve"> diese </w:t>
-      </w:r>
-      <w:r>
-        <w:rPr>
-          <w:rFonts w:ascii="Arial" w:hAnsi="Arial" w:cs="Arial"/>
-          <w:szCs w:val="21"/>
-        </w:rPr>
-        <w:t xml:space="preserve">Daten in einer extra Datei gesammelt ausgibt. </w:t>
-      </w:r>
+        <w:rPr>
+          <w:rFonts w:ascii="Arial" w:hAnsi="Arial" w:cs="Arial"/>
+        </w:rPr>
+      </w:pPr>
     </w:p>
     <w:p>
       <w:pPr>
@@ -2729,20 +3091,27 @@
           <w:rFonts w:ascii="Arial" w:hAnsi="Arial" w:cs="Arial"/>
           <w:szCs w:val="21"/>
         </w:rPr>
-        <w:t>Dies liegt</w:t>
+        <w:t xml:space="preserve">Jeder Parkplatz braucht zum Einlesen ein Label, welches dem Netz sagt, ob der Platz besetzt </w:t>
       </w:r>
       <w:r>
         <w:rPr>
           <w:rFonts w:ascii="Arial" w:hAnsi="Arial" w:cs="Arial"/>
           <w:szCs w:val="21"/>
         </w:rPr>
-        <w:t xml:space="preserve"> im Repository unter </w:t>
+        <w:t xml:space="preserve">ist </w:t>
       </w:r>
       <w:r>
         <w:rPr>
           <w:rFonts w:ascii="Arial" w:hAnsi="Arial" w:cs="Arial"/>
           <w:szCs w:val="21"/>
         </w:rPr>
+        <w:t xml:space="preserve">oder nicht. Es wurde ein Notebook entwickelt, welches diese Label erstellt. Die Daten dazu sind im Repository unter </w:t>
+      </w:r>
+      <w:r>
+        <w:rPr>
+          <w:rFonts w:ascii="Arial" w:hAnsi="Arial" w:cs="Arial"/>
+          <w:szCs w:val="21"/>
+        </w:rPr>
         <w:t>«</w:t>
       </w:r>
       <w:r>
@@ -2750,156 +3119,37 @@
           <w:rFonts w:ascii="Arial" w:hAnsi="Arial" w:cs="Arial"/>
           <w:szCs w:val="21"/>
         </w:rPr>
-        <w:t>Skripte</w:t>
+        <w:t>Notebooks</w:t>
       </w:r>
       <w:r>
         <w:rPr>
           <w:rFonts w:ascii="Arial" w:hAnsi="Arial" w:cs="Arial"/>
           <w:szCs w:val="21"/>
         </w:rPr>
-        <w:t>»/</w:t>
+        <w:t>»</w:t>
       </w:r>
       <w:r>
         <w:rPr>
           <w:rFonts w:ascii="Arial" w:hAnsi="Arial" w:cs="Arial"/>
           <w:szCs w:val="21"/>
         </w:rPr>
-        <w:t xml:space="preserve">«Cut_images_xml.py» </w:t>
-      </w:r>
+        <w:t xml:space="preserve"> mit dem Namen „</w:t>
+      </w:r>
+      <w:proofErr w:type="spellStart"/>
       <w:r>
         <w:rPr>
           <w:rFonts w:ascii="Arial" w:hAnsi="Arial" w:cs="Arial"/>
           <w:szCs w:val="21"/>
         </w:rPr>
-        <w:t>und</w:t>
-      </w:r>
+        <w:t>Datenerfassung_XXX.ipnb</w:t>
+      </w:r>
+      <w:proofErr w:type="spellEnd"/>
       <w:r>
         <w:rPr>
           <w:rFonts w:ascii="Arial" w:hAnsi="Arial" w:cs="Arial"/>
           <w:szCs w:val="21"/>
         </w:rPr>
-        <w:t xml:space="preserve"> «cut_images_csv.py»</w:t>
-      </w:r>
-      <w:r>
-        <w:rPr>
-          <w:rFonts w:ascii="Arial" w:hAnsi="Arial" w:cs="Arial"/>
-          <w:szCs w:val="21"/>
-        </w:rPr>
-        <w:t>.</w:t>
-      </w:r>
-    </w:p>
-    <w:p>
-      <w:pPr>
-        <w:pStyle w:val="KeinLeerraum"/>
-        <w:rPr>
-          <w:rFonts w:ascii="Arial" w:hAnsi="Arial" w:cs="Arial"/>
-          <w:b/>
-          <w:bCs/>
-          <w:szCs w:val="21"/>
-        </w:rPr>
-      </w:pPr>
-      <w:r>
-        <w:rPr>
-          <w:rFonts w:ascii="Arial" w:hAnsi="Arial" w:cs="Arial"/>
-          <w:szCs w:val="21"/>
-        </w:rPr>
-        <w:t>Arbeitspaket wird als abgeschlossen betrachtet</w:t>
-      </w:r>
-      <w:r>
-        <w:rPr>
-          <w:rFonts w:ascii="Arial" w:hAnsi="Arial" w:cs="Arial"/>
-          <w:szCs w:val="21"/>
-        </w:rPr>
-        <w:t>.</w:t>
-      </w:r>
-    </w:p>
-    <w:p>
-      <w:pPr>
-        <w:rPr>
-          <w:rFonts w:ascii="Arial" w:hAnsi="Arial" w:cs="Arial"/>
-        </w:rPr>
-      </w:pPr>
-    </w:p>
-    <w:p>
-      <w:pPr>
-        <w:pStyle w:val="berschrift3"/>
-        <w:rPr>
-          <w:rFonts w:ascii="Arial" w:hAnsi="Arial"/>
-        </w:rPr>
-      </w:pPr>
-      <w:bookmarkStart w:id="7" w:name="_Toc7003661"/>
-      <w:r>
-        <w:rPr>
-          <w:rFonts w:ascii="Arial" w:hAnsi="Arial"/>
-        </w:rPr>
-        <w:t>Label für die Daten</w:t>
-      </w:r>
-      <w:bookmarkEnd w:id="7"/>
-    </w:p>
-    <w:p>
-      <w:pPr>
-        <w:rPr>
-          <w:rFonts w:ascii="Arial" w:hAnsi="Arial" w:cs="Arial"/>
-        </w:rPr>
-      </w:pPr>
-      <w:r>
-        <w:rPr>
-          <w:rFonts w:ascii="Arial" w:hAnsi="Arial" w:cs="Arial"/>
-        </w:rPr>
-        <w:t>Verantwortlicher: Felix Willrich (nachträglich Frederik Rieß)</w:t>
-      </w:r>
-    </w:p>
-    <w:p>
-      <w:pPr>
-        <w:rPr>
-          <w:rFonts w:ascii="Arial" w:hAnsi="Arial" w:cs="Arial"/>
-        </w:rPr>
-      </w:pPr>
-    </w:p>
-    <w:p>
-      <w:pPr>
-        <w:pStyle w:val="KeinLeerraum"/>
-        <w:rPr>
-          <w:rFonts w:ascii="Arial" w:hAnsi="Arial" w:cs="Arial"/>
-          <w:b/>
-          <w:bCs/>
-          <w:szCs w:val="21"/>
-        </w:rPr>
-      </w:pPr>
-      <w:r>
-        <w:rPr>
-          <w:rFonts w:ascii="Arial" w:hAnsi="Arial" w:cs="Arial"/>
-          <w:szCs w:val="21"/>
-        </w:rPr>
-        <w:t xml:space="preserve">Jeder Parkplatz braucht zum Einlesen ein Label, welches dem Netz sagt, ob der Platz besetzt oder nicht ist. Es wurde ein Notebook entwickelt, welches diese Label erstellt. Die Daten dazu sind im Repository unter </w:t>
-      </w:r>
-      <w:r>
-        <w:rPr>
-          <w:rFonts w:ascii="Arial" w:hAnsi="Arial" w:cs="Arial"/>
-          <w:szCs w:val="21"/>
-        </w:rPr>
-        <w:t>«</w:t>
-      </w:r>
-      <w:r>
-        <w:rPr>
-          <w:rFonts w:ascii="Arial" w:hAnsi="Arial" w:cs="Arial"/>
-          <w:szCs w:val="21"/>
-        </w:rPr>
-        <w:t>Notebooks</w:t>
-      </w:r>
-      <w:r>
-        <w:rPr>
-          <w:rFonts w:ascii="Arial" w:hAnsi="Arial" w:cs="Arial"/>
-          <w:szCs w:val="21"/>
-        </w:rPr>
-        <w:t>»</w:t>
-      </w:r>
-      <w:r>
-        <w:rPr>
-          <w:rFonts w:ascii="Arial" w:hAnsi="Arial" w:cs="Arial"/>
-          <w:szCs w:val="21"/>
-        </w:rPr>
-        <w:t xml:space="preserve"> mit dem Namen „Datenerfassung_XXX.ipnb“ zu finden</w:t>
+        <w:t>“ zu finden</w:t>
       </w:r>
     </w:p>
     <w:p>
@@ -2950,7 +3200,7 @@
           <w:rFonts w:ascii="Arial" w:hAnsi="Arial"/>
         </w:rPr>
       </w:pPr>
-      <w:bookmarkStart w:id="8" w:name="_Toc7003662"/>
+      <w:bookmarkStart w:id="7" w:name="_Toc7003662"/>
       <w:r>
         <w:rPr>
           <w:rFonts w:ascii="Arial" w:hAnsi="Arial"/>
@@ -2958,8 +3208,28 @@
         <w:lastRenderedPageBreak/>
         <w:t>Programmierung</w:t>
       </w:r>
-      <w:bookmarkEnd w:id="8"/>
+      <w:bookmarkEnd w:id="7"/>
     </w:p>
+    <w:p>
+      <w:pPr>
+        <w:rPr>
+          <w:rFonts w:ascii="Arial" w:hAnsi="Arial" w:cs="Arial"/>
+        </w:rPr>
+      </w:pPr>
+      <w:r>
+        <w:rPr>
+          <w:rFonts w:ascii="Arial" w:hAnsi="Arial" w:cs="Arial"/>
+        </w:rPr>
+        <w:t xml:space="preserve">Verantwortlicher: </w:t>
+      </w:r>
+      <w:r>
+        <w:rPr>
+          <w:rFonts w:ascii="Arial" w:hAnsi="Arial" w:cs="Arial"/>
+        </w:rPr>
+        <w:t>Frederik Rieß</w:t>
+      </w:r>
+    </w:p>
+    <w:p/>
     <w:p>
       <w:pPr>
         <w:rPr>
@@ -3087,31 +3357,203 @@
         <w:rPr>
           <w:rFonts w:ascii="Arial" w:hAnsi="Arial" w:cs="Arial"/>
         </w:rPr>
-        <w:t>Alle Pakete sind in ein Notebook reingeflossen. Dies liegt unter &lt;Notebooks&gt; mit den Namen &lt;CNN.</w:t>
-      </w:r>
-      <w:r>
-        <w:rPr>
-          <w:rFonts w:ascii="Arial" w:hAnsi="Arial" w:cs="Arial"/>
-        </w:rPr>
-        <w:t>ipynb&gt;. Die Daten werden</w:t>
-      </w:r>
-      <w:r>
-        <w:rPr>
-          <w:rFonts w:ascii="Arial" w:hAnsi="Arial" w:cs="Arial"/>
-        </w:rPr>
-        <w:t xml:space="preserve"> als numpy Array eingelesen. </w:t>
-      </w:r>
-      <w:r>
-        <w:rPr>
-          <w:rFonts w:ascii="Arial" w:hAnsi="Arial" w:cs="Arial"/>
-        </w:rPr>
-        <w:t>Gleicherzeitig wurde eine 80:20 Verteilung von Lern- und Validierungsdaten genommen. Zusätzlich werden ein</w:t>
-      </w:r>
-      <w:r>
-        <w:rPr>
-          <w:rFonts w:ascii="Arial" w:hAnsi="Arial" w:cs="Arial"/>
-        </w:rPr>
-        <w:t xml:space="preserve">ige Daten zum Testen nach dem Anlernen genutzt. </w:t>
+        <w:t>Im Teil der eigentlichen Programmierung des neuronalen Netzes sind die Arbeitspakete</w:t>
+      </w:r>
+      <w:r>
+        <w:rPr>
+          <w:rFonts w:ascii="Arial" w:hAnsi="Arial" w:cs="Arial"/>
+        </w:rPr>
+        <w:t xml:space="preserve"> </w:t>
+      </w:r>
+      <w:r>
+        <w:rPr>
+          <w:rFonts w:ascii="Arial" w:hAnsi="Arial" w:cs="Arial"/>
+        </w:rPr>
+        <w:t>auf verschiedene</w:t>
+      </w:r>
+      <w:r>
+        <w:rPr>
+          <w:rFonts w:ascii="Arial" w:hAnsi="Arial" w:cs="Arial"/>
+        </w:rPr>
+        <w:t xml:space="preserve"> </w:t>
+      </w:r>
+      <w:proofErr w:type="spellStart"/>
+      <w:r>
+        <w:rPr>
+          <w:rFonts w:ascii="Arial" w:hAnsi="Arial" w:cs="Arial"/>
+        </w:rPr>
+        <w:t>Jupyter</w:t>
+      </w:r>
+      <w:proofErr w:type="spellEnd"/>
+      <w:r>
+        <w:rPr>
+          <w:rFonts w:ascii="Arial" w:hAnsi="Arial" w:cs="Arial"/>
+        </w:rPr>
+        <w:t xml:space="preserve"> </w:t>
+      </w:r>
+      <w:r>
+        <w:rPr>
+          <w:rFonts w:ascii="Arial" w:hAnsi="Arial" w:cs="Arial"/>
+        </w:rPr>
+        <w:t>Notebook</w:t>
+      </w:r>
+      <w:r>
+        <w:rPr>
+          <w:rFonts w:ascii="Arial" w:hAnsi="Arial" w:cs="Arial"/>
+        </w:rPr>
+        <w:t>s</w:t>
+      </w:r>
+      <w:r>
+        <w:rPr>
+          <w:rFonts w:ascii="Arial" w:hAnsi="Arial" w:cs="Arial"/>
+        </w:rPr>
+        <w:t xml:space="preserve"> </w:t>
+      </w:r>
+      <w:r>
+        <w:rPr>
+          <w:rFonts w:ascii="Arial" w:hAnsi="Arial" w:cs="Arial"/>
+        </w:rPr>
+        <w:t>aufgeteilt</w:t>
+      </w:r>
+      <w:r>
+        <w:rPr>
+          <w:rFonts w:ascii="Arial" w:hAnsi="Arial" w:cs="Arial"/>
+        </w:rPr>
+        <w:t>. Dies</w:t>
+      </w:r>
+      <w:r>
+        <w:rPr>
+          <w:rFonts w:ascii="Arial" w:hAnsi="Arial" w:cs="Arial"/>
+        </w:rPr>
+        <w:t>e</w:t>
+      </w:r>
+      <w:r>
+        <w:rPr>
+          <w:rFonts w:ascii="Arial" w:hAnsi="Arial" w:cs="Arial"/>
+        </w:rPr>
+        <w:t xml:space="preserve"> </w:t>
+      </w:r>
+      <w:r>
+        <w:rPr>
+          <w:rFonts w:ascii="Arial" w:hAnsi="Arial" w:cs="Arial"/>
+        </w:rPr>
+        <w:t xml:space="preserve">liegen in dem Verzeichnis </w:t>
+      </w:r>
+      <w:r>
+        <w:rPr>
+          <w:rFonts w:ascii="Arial" w:hAnsi="Arial" w:cs="Arial"/>
+        </w:rPr>
+        <w:t>&lt;Notebooks&gt; mit den Namen &lt;</w:t>
+      </w:r>
+      <w:proofErr w:type="spellStart"/>
+      <w:r>
+        <w:rPr>
+          <w:rFonts w:ascii="Arial" w:hAnsi="Arial" w:cs="Arial"/>
+        </w:rPr>
+        <w:t>CNN.</w:t>
+      </w:r>
+      <w:r>
+        <w:rPr>
+          <w:rFonts w:ascii="Arial" w:hAnsi="Arial" w:cs="Arial"/>
+        </w:rPr>
+        <w:t>ipynb</w:t>
+      </w:r>
+      <w:proofErr w:type="spellEnd"/>
+      <w:r>
+        <w:rPr>
+          <w:rFonts w:ascii="Arial" w:hAnsi="Arial" w:cs="Arial"/>
+        </w:rPr>
+        <w:t>&gt;</w:t>
+      </w:r>
+      <w:r>
+        <w:rPr>
+          <w:rFonts w:ascii="Arial" w:hAnsi="Arial" w:cs="Arial"/>
+        </w:rPr>
+        <w:t xml:space="preserve"> und </w:t>
+      </w:r>
+      <w:r>
+        <w:rPr>
+          <w:rFonts w:ascii="Arial" w:hAnsi="Arial" w:cs="Arial"/>
+        </w:rPr>
+        <w:t>&lt;</w:t>
+      </w:r>
+      <w:proofErr w:type="spellStart"/>
+      <w:r>
+        <w:rPr>
+          <w:rFonts w:ascii="Arial" w:hAnsi="Arial" w:cs="Arial"/>
+        </w:rPr>
+        <w:t>Datenerfassung</w:t>
+      </w:r>
+      <w:r>
+        <w:rPr>
+          <w:rFonts w:ascii="Arial" w:hAnsi="Arial" w:cs="Arial"/>
+        </w:rPr>
+        <w:t>.ipynb</w:t>
+      </w:r>
+      <w:proofErr w:type="spellEnd"/>
+      <w:r>
+        <w:rPr>
+          <w:rFonts w:ascii="Arial" w:hAnsi="Arial" w:cs="Arial"/>
+        </w:rPr>
+        <w:t>&gt;</w:t>
+      </w:r>
+      <w:r>
+        <w:rPr>
+          <w:rFonts w:ascii="Arial" w:hAnsi="Arial" w:cs="Arial"/>
+        </w:rPr>
+        <w:t xml:space="preserve">. Die </w:t>
+      </w:r>
+      <w:r>
+        <w:rPr>
+          <w:rFonts w:ascii="Arial" w:hAnsi="Arial" w:cs="Arial"/>
+        </w:rPr>
+        <w:t xml:space="preserve">skalierten und mit Label versehenen Daten werden als </w:t>
+      </w:r>
+      <w:proofErr w:type="spellStart"/>
+      <w:r>
+        <w:rPr>
+          <w:rFonts w:ascii="Arial" w:hAnsi="Arial" w:cs="Arial"/>
+        </w:rPr>
+        <w:t>Numpy</w:t>
+      </w:r>
+      <w:proofErr w:type="spellEnd"/>
+      <w:r>
+        <w:rPr>
+          <w:rFonts w:ascii="Arial" w:hAnsi="Arial" w:cs="Arial"/>
+        </w:rPr>
+        <w:t xml:space="preserve">-Array in einer separaten Datei gespeichert, damit dieser Prozess nicht immer wieder initiiert werden muss. In dem Notebook </w:t>
+      </w:r>
+      <w:proofErr w:type="spellStart"/>
+      <w:r>
+        <w:rPr>
+          <w:rFonts w:ascii="Arial" w:hAnsi="Arial" w:cs="Arial"/>
+        </w:rPr>
+        <w:t>CNN.ipynb</w:t>
+      </w:r>
+      <w:proofErr w:type="spellEnd"/>
+      <w:r>
+        <w:rPr>
+          <w:rFonts w:ascii="Arial" w:hAnsi="Arial" w:cs="Arial"/>
+        </w:rPr>
+        <w:t xml:space="preserve"> werden diese separaten Dateien anschließend eingelesen und </w:t>
+      </w:r>
+      <w:r>
+        <w:rPr>
+          <w:rFonts w:ascii="Arial" w:hAnsi="Arial" w:cs="Arial"/>
+        </w:rPr>
+        <w:t>weiterverarbeitet.</w:t>
+      </w:r>
+      <w:r>
+        <w:rPr>
+          <w:rFonts w:ascii="Arial" w:hAnsi="Arial" w:cs="Arial"/>
+        </w:rPr>
+        <w:t xml:space="preserve"> Als Anfang ist hier ein Diagramm aufgeführt, um die aktuelle Validation Accuracy von 10000 Samples gegenüber 40000 gelernten Samples zu zeigen. </w:t>
+      </w:r>
+      <w:r>
+        <w:rPr>
+          <w:rFonts w:ascii="Arial" w:hAnsi="Arial" w:cs="Arial"/>
+        </w:rPr>
+        <w:t>Genaueres ist unter Punkt 3.1 zu entnehmen</w:t>
       </w:r>
     </w:p>
     <w:p>
@@ -3123,32 +3565,13 @@
       <w:r>
         <w:rPr>
           <w:rFonts w:ascii="Arial" w:hAnsi="Arial" w:cs="Arial"/>
-        </w:rPr>
-        <w:t xml:space="preserve">Das CNN besteht aus 4 Layern mit denen wir auf eine 80-85% Prozent Genauigkeit kommen. </w:t>
-      </w:r>
-      <w:r>
-        <w:rPr>
-          <w:rFonts w:ascii="Arial" w:hAnsi="Arial" w:cs="Arial"/>
-        </w:rPr>
-        <w:t xml:space="preserve">Gleichzeitig nimmt unser Validation- und Trainings Loss zunehmend ab. </w:t>
-      </w:r>
-    </w:p>
-    <w:p>
-      <w:pPr>
-        <w:rPr>
-          <w:rFonts w:ascii="Arial" w:hAnsi="Arial" w:cs="Arial"/>
-        </w:rPr>
-      </w:pPr>
-      <w:r>
-        <w:rPr>
-          <w:rFonts w:ascii="Arial" w:hAnsi="Arial" w:cs="Arial"/>
           <w:noProof/>
         </w:rPr>
         <w:drawing>
-          <wp:inline distT="0" distB="0" distL="0" distR="0" wp14:anchorId="529AA769" wp14:editId="20CC06ED">
-            <wp:extent cx="4631599" cy="3251662"/>
+          <wp:inline distT="0" distB="0" distL="0" distR="0" wp14:anchorId="7C7532EA" wp14:editId="50E1C2B6">
+            <wp:extent cx="4000500" cy="2705100"/>
             <wp:effectExtent l="0" t="0" r="0" b="0"/>
-            <wp:docPr id="2" name="Grafik 2" descr="C:\Users\Arbeitslaptop\AppData\Local\Microsoft\Windows\INetCache\Content.MSO\75ED2CFB.tmp"/>
+            <wp:docPr id="1" name="Grafik 1"/>
             <wp:cNvGraphicFramePr>
               <a:graphicFrameLocks xmlns:a="http://schemas.openxmlformats.org/drawingml/2006/main" noChangeAspect="1"/>
             </wp:cNvGraphicFramePr>
@@ -3156,7 +3579,7 @@
               <a:graphicData uri="http://schemas.openxmlformats.org/drawingml/2006/picture">
                 <pic:pic xmlns:pic="http://schemas.openxmlformats.org/drawingml/2006/picture">
                   <pic:nvPicPr>
-                    <pic:cNvPr id="0" name="Picture 1" descr="C:\Users\Arbeitslaptop\AppData\Local\Microsoft\Windows\INetCache\Content.MSO\75ED2CFB.tmp"/>
+                    <pic:cNvPr id="0" name="Picture 1"/>
                     <pic:cNvPicPr>
                       <a:picLocks noChangeAspect="1" noChangeArrowheads="1"/>
                     </pic:cNvPicPr>
@@ -3177,7 +3600,7 @@
                   <pic:spPr bwMode="auto">
                     <a:xfrm>
                       <a:off x="0" y="0"/>
-                      <a:ext cx="4633025" cy="3252663"/>
+                      <a:ext cx="4000500" cy="2705100"/>
                     </a:xfrm>
                     <a:prstGeom prst="rect">
                       <a:avLst/>
@@ -3193,6 +3616,133 @@
           </wp:inline>
         </w:drawing>
       </w:r>
+      <w:bookmarkStart w:id="8" w:name="_GoBack"/>
+      <w:bookmarkEnd w:id="8"/>
+    </w:p>
+    <w:p>
+      <w:pPr>
+        <w:rPr>
+          <w:rFonts w:ascii="Arial" w:hAnsi="Arial" w:cs="Arial"/>
+        </w:rPr>
+      </w:pPr>
+    </w:p>
+    <w:p>
+      <w:pPr>
+        <w:rPr>
+          <w:rFonts w:ascii="Arial" w:hAnsi="Arial" w:cs="Arial"/>
+        </w:rPr>
+      </w:pPr>
+      <w:r>
+        <w:rPr>
+          <w:rFonts w:ascii="Arial" w:hAnsi="Arial" w:cs="Arial"/>
+        </w:rPr>
+        <w:t xml:space="preserve">Folgend ist noch die derzeitige Genauigkeit der selbst ausgeschnittenen Parkplätze zu sehen (100 Samples). Die Genauigkeit beträgt hier zurzeit 73% und der Loss liegt bei </w:t>
+      </w:r>
+      <w:proofErr w:type="spellStart"/>
+      <w:r>
+        <w:rPr>
+          <w:rFonts w:ascii="Arial" w:hAnsi="Arial" w:cs="Arial"/>
+        </w:rPr>
+        <w:t>ca</w:t>
+      </w:r>
+      <w:proofErr w:type="spellEnd"/>
+      <w:r>
+        <w:rPr>
+          <w:rFonts w:ascii="Arial" w:hAnsi="Arial" w:cs="Arial"/>
+        </w:rPr>
+        <w:t xml:space="preserve"> 2,54%. </w:t>
+      </w:r>
+    </w:p>
+    <w:p>
+      <w:pPr>
+        <w:rPr>
+          <w:rFonts w:ascii="Arial" w:hAnsi="Arial" w:cs="Arial"/>
+        </w:rPr>
+      </w:pPr>
+    </w:p>
+    <w:p>
+      <w:pPr>
+        <w:rPr>
+          <w:rFonts w:ascii="Arial" w:hAnsi="Arial" w:cs="Arial"/>
+        </w:rPr>
+      </w:pPr>
+      <w:r>
+        <w:rPr>
+          <w:rFonts w:ascii="Arial" w:hAnsi="Arial" w:cs="Arial"/>
+          <w:noProof/>
+        </w:rPr>
+        <w:drawing>
+          <wp:anchor distT="0" distB="0" distL="114300" distR="114300" simplePos="0" relativeHeight="251658240" behindDoc="0" locked="0" layoutInCell="1" allowOverlap="1" wp14:anchorId="32B3610E" wp14:editId="34E65125">
+            <wp:simplePos x="0" y="0"/>
+            <wp:positionH relativeFrom="column">
+              <wp:posOffset>3810</wp:posOffset>
+            </wp:positionH>
+            <wp:positionV relativeFrom="paragraph">
+              <wp:posOffset>14605</wp:posOffset>
+            </wp:positionV>
+            <wp:extent cx="4210050" cy="390525"/>
+            <wp:effectExtent l="0" t="0" r="0" b="9525"/>
+            <wp:wrapThrough wrapText="bothSides">
+              <wp:wrapPolygon edited="0">
+                <wp:start x="0" y="0"/>
+                <wp:lineTo x="0" y="21073"/>
+                <wp:lineTo x="21502" y="21073"/>
+                <wp:lineTo x="21502" y="0"/>
+                <wp:lineTo x="0" y="0"/>
+              </wp:wrapPolygon>
+            </wp:wrapThrough>
+            <wp:docPr id="3" name="Grafik 3"/>
+            <wp:cNvGraphicFramePr>
+              <a:graphicFrameLocks xmlns:a="http://schemas.openxmlformats.org/drawingml/2006/main" noChangeAspect="1"/>
+            </wp:cNvGraphicFramePr>
+            <a:graphic xmlns:a="http://schemas.openxmlformats.org/drawingml/2006/main">
+              <a:graphicData uri="http://schemas.openxmlformats.org/drawingml/2006/picture">
+                <pic:pic xmlns:pic="http://schemas.openxmlformats.org/drawingml/2006/picture">
+                  <pic:nvPicPr>
+                    <pic:cNvPr id="0" name="Picture 2"/>
+                    <pic:cNvPicPr>
+                      <a:picLocks noChangeAspect="1" noChangeArrowheads="1"/>
+                    </pic:cNvPicPr>
+                  </pic:nvPicPr>
+                  <pic:blipFill>
+                    <a:blip r:embed="rId16">
+                      <a:extLst>
+                        <a:ext uri="{28A0092B-C50C-407E-A947-70E740481C1C}">
+                          <a14:useLocalDpi xmlns:a14="http://schemas.microsoft.com/office/drawing/2010/main" val="0"/>
+                        </a:ext>
+                      </a:extLst>
+                    </a:blip>
+                    <a:srcRect/>
+                    <a:stretch>
+                      <a:fillRect/>
+                    </a:stretch>
+                  </pic:blipFill>
+                  <pic:spPr bwMode="auto">
+                    <a:xfrm>
+                      <a:off x="0" y="0"/>
+                      <a:ext cx="4210050" cy="390525"/>
+                    </a:xfrm>
+                    <a:prstGeom prst="rect">
+                      <a:avLst/>
+                    </a:prstGeom>
+                    <a:noFill/>
+                    <a:ln>
+                      <a:noFill/>
+                    </a:ln>
+                  </pic:spPr>
+                </pic:pic>
+              </a:graphicData>
+            </a:graphic>
+          </wp:anchor>
+        </w:drawing>
+      </w:r>
+    </w:p>
+    <w:p>
+      <w:pPr>
+        <w:rPr>
+          <w:rFonts w:ascii="Arial" w:hAnsi="Arial" w:cs="Arial"/>
+        </w:rPr>
+      </w:pPr>
     </w:p>
     <w:p>
       <w:pPr>
@@ -4142,7 +4692,7 @@
               <w:rPr>
                 <w:rFonts w:ascii="Arial" w:hAnsi="Arial" w:cs="Arial"/>
               </w:rPr>
-              <w:t xml:space="preserve"> : Erstellen der Skripte zum Ausschneiden der Bilder</w:t>
+              <w:t>: Erstellen der Skripte zum Ausschneiden der Bilder</w:t>
             </w:r>
             <w:r>
               <w:rPr>
@@ -5016,7 +5566,35 @@
               <w:rPr>
                 <w:rFonts w:ascii="Arial" w:hAnsi="Arial" w:cs="Arial"/>
               </w:rPr>
-              <w:t>: Einarbeitung in die Libary „imgaug“, Entscheidung in der Gruppe getroffen zuerst keine Augmentation durchzuführen</w:t>
+              <w:t xml:space="preserve">: Einarbeitung in die </w:t>
+            </w:r>
+            <w:proofErr w:type="spellStart"/>
+            <w:r>
+              <w:rPr>
+                <w:rFonts w:ascii="Arial" w:hAnsi="Arial" w:cs="Arial"/>
+              </w:rPr>
+              <w:t>Libary</w:t>
+            </w:r>
+            <w:proofErr w:type="spellEnd"/>
+            <w:r>
+              <w:rPr>
+                <w:rFonts w:ascii="Arial" w:hAnsi="Arial" w:cs="Arial"/>
+              </w:rPr>
+              <w:t xml:space="preserve"> „</w:t>
+            </w:r>
+            <w:proofErr w:type="spellStart"/>
+            <w:r>
+              <w:rPr>
+                <w:rFonts w:ascii="Arial" w:hAnsi="Arial" w:cs="Arial"/>
+              </w:rPr>
+              <w:t>imgaug</w:t>
+            </w:r>
+            <w:proofErr w:type="spellEnd"/>
+            <w:r>
+              <w:rPr>
+                <w:rFonts w:ascii="Arial" w:hAnsi="Arial" w:cs="Arial"/>
+              </w:rPr>
+              <w:t>“, Entscheidung in der Gruppe getroffen zuerst keine Augmentation durchzuführen</w:t>
             </w:r>
           </w:p>
         </w:tc>
@@ -6746,7 +7324,19 @@
               <w:rPr>
                 <w:rFonts w:ascii="Arial" w:hAnsi="Arial" w:cs="Arial"/>
               </w:rPr>
-              <w:t>08.04-19.04.2019 FR, FW: Aufbauen des Netzes, mit Einarbeitung in die Theorie, erstes Modell erstellt zum Testen</w:t>
+              <w:t>08.04-19.04.2019 FR</w:t>
+            </w:r>
+            <w:r>
+              <w:rPr>
+                <w:rFonts w:ascii="Arial" w:hAnsi="Arial" w:cs="Arial"/>
+              </w:rPr>
+              <w:t>, FW</w:t>
+            </w:r>
+            <w:r>
+              <w:rPr>
+                <w:rFonts w:ascii="Arial" w:hAnsi="Arial" w:cs="Arial"/>
+              </w:rPr>
+              <w:t>: Aufbauen des Netzes, mit Einarbeitung in die Theorie, erstes Modell erstellt zum Testen</w:t>
             </w:r>
           </w:p>
         </w:tc>
@@ -7557,7 +8147,7 @@
               <w:rPr>
                 <w:rFonts w:ascii="Arial" w:hAnsi="Arial" w:cs="Arial"/>
               </w:rPr>
-              <w:t>08.04-19.04.2019 FR, FW: Aufbauen des Netzes, mit Einarbeitung in die Theorie, erstes Modell erstellt zum Testen</w:t>
+              <w:t>08.04-19.04.2019 FR: Aufbauen des Netzes, mit Einarbeitung in die Theorie, erstes Modell erstellt zum Testen</w:t>
             </w:r>
           </w:p>
         </w:tc>
@@ -8387,7 +8977,7 @@
               <w:rPr>
                 <w:rFonts w:ascii="Arial" w:hAnsi="Arial" w:cs="Arial"/>
               </w:rPr>
-              <w:t>08.04-19.04.2019 FR, FW: Aufbauen des Netzes, mit Einarbeitung in die Theorie, erstes Modell erstellt zum Testen, Ergebnisse sind zunächst in Ordnung, müssen verbessert werden</w:t>
+              <w:t>08.04-19.04.2019 FR: Aufbauen des Netzes, mit Einarbeitung in die Theorie, erstes Modell erstellt zum Testen, Ergebnisse sind zunächst in Ordnung, müssen verbessert werden</w:t>
             </w:r>
             <w:r>
               <w:rPr>
@@ -9235,7 +9825,19 @@
               <w:rPr>
                 <w:rFonts w:ascii="Arial" w:hAnsi="Arial" w:cs="Arial"/>
               </w:rPr>
-              <w:t>08.04-19.04.2019 FR, FW: Aufbauen des Netzes, mit Einarbeitung in die Theorie, erstes Modell erstellt zum Testen, Ergebnisse sind zunächst in Ordnung</w:t>
+              <w:t>08.04-19.04.2019 FR</w:t>
+            </w:r>
+            <w:r>
+              <w:rPr>
+                <w:rFonts w:ascii="Arial" w:hAnsi="Arial" w:cs="Arial"/>
+              </w:rPr>
+              <w:t>, FW</w:t>
+            </w:r>
+            <w:r>
+              <w:rPr>
+                <w:rFonts w:ascii="Arial" w:hAnsi="Arial" w:cs="Arial"/>
+              </w:rPr>
+              <w:t>: Aufbauen des Netzes, mit Einarbeitung in die Theorie, erstes Modell erstellt zum Testen, Ergebnisse sind zunächst in Ordnung</w:t>
             </w:r>
           </w:p>
         </w:tc>
@@ -9342,6 +9944,109 @@
     </w:p>
     <w:p>
       <w:pPr>
+        <w:rPr>
+          <w:rFonts w:ascii="Arial" w:hAnsi="Arial" w:cs="Arial"/>
+        </w:rPr>
+      </w:pPr>
+      <w:r>
+        <w:rPr>
+          <w:rFonts w:ascii="Arial" w:hAnsi="Arial" w:cs="Arial"/>
+        </w:rPr>
+        <w:t xml:space="preserve">In diesem Sprint bestand meine Hauptaufgabe hauptsächlich darin, eine erste funktionierende Version des Projektes zu entwickeln. Dabei sollten die Daten möglichst sinnvoll verarbeitet und eingelesen werden. Zudem </w:t>
+      </w:r>
+      <w:r>
+        <w:rPr>
+          <w:rFonts w:ascii="Arial" w:hAnsi="Arial" w:cs="Arial"/>
+        </w:rPr>
+        <w:t>sollte ein initiales Neuronales Netz entwickelt werden. Da ich bereits selb</w:t>
+      </w:r>
+      <w:r>
+        <w:rPr>
+          <w:rFonts w:ascii="Arial" w:hAnsi="Arial" w:cs="Arial"/>
+        </w:rPr>
+        <w:t>st</w:t>
+      </w:r>
+      <w:r>
+        <w:rPr>
+          <w:rFonts w:ascii="Arial" w:hAnsi="Arial" w:cs="Arial"/>
+        </w:rPr>
+        <w:t xml:space="preserve"> ein paar kleine Beispiele in Bezug auf </w:t>
+      </w:r>
+      <w:proofErr w:type="spellStart"/>
+      <w:r>
+        <w:rPr>
+          <w:rFonts w:ascii="Arial" w:hAnsi="Arial" w:cs="Arial"/>
+        </w:rPr>
+        <w:t>Convolutional</w:t>
+      </w:r>
+      <w:proofErr w:type="spellEnd"/>
+      <w:r>
+        <w:rPr>
+          <w:rFonts w:ascii="Arial" w:hAnsi="Arial" w:cs="Arial"/>
+        </w:rPr>
+        <w:t xml:space="preserve"> </w:t>
+      </w:r>
+      <w:proofErr w:type="spellStart"/>
+      <w:r>
+        <w:rPr>
+          <w:rFonts w:ascii="Arial" w:hAnsi="Arial" w:cs="Arial"/>
+        </w:rPr>
+        <w:t>Neural</w:t>
+      </w:r>
+      <w:proofErr w:type="spellEnd"/>
+      <w:r>
+        <w:rPr>
+          <w:rFonts w:ascii="Arial" w:hAnsi="Arial" w:cs="Arial"/>
+        </w:rPr>
+        <w:t xml:space="preserve"> Networks programmiert habe, gab es hier keine größeren Probleme. Da wir innerhalb des Teams relativ viele getrennte Arbeitspakete hatten, war keine größere Kommunikation von Nöten, sodass ein Treffen pro Woche ausreichend war. In Zukunft wird die Kommunikation jedoch wichtiger werden, da es für alle Mitglieder um die Optimierung des Models geht</w:t>
+      </w:r>
+      <w:r>
+        <w:rPr>
+          <w:rFonts w:ascii="Arial" w:hAnsi="Arial" w:cs="Arial"/>
+        </w:rPr>
+        <w:t xml:space="preserve"> und alle Aspekte ineinandergreifen sollten.</w:t>
+      </w:r>
+      <w:r>
+        <w:rPr>
+          <w:rFonts w:ascii="Arial" w:hAnsi="Arial" w:cs="Arial"/>
+        </w:rPr>
+        <w:t xml:space="preserve"> Folgend werden meine </w:t>
+      </w:r>
+      <w:r>
+        <w:rPr>
+          <w:rFonts w:ascii="Arial" w:hAnsi="Arial" w:cs="Arial"/>
+        </w:rPr>
+        <w:t xml:space="preserve">fachlichen </w:t>
+      </w:r>
+      <w:r>
+        <w:rPr>
+          <w:rFonts w:ascii="Arial" w:hAnsi="Arial" w:cs="Arial"/>
+        </w:rPr>
+        <w:t xml:space="preserve">Erkenntnisse </w:t>
+      </w:r>
+      <w:proofErr w:type="gramStart"/>
+      <w:r>
+        <w:rPr>
+          <w:rFonts w:ascii="Arial" w:hAnsi="Arial" w:cs="Arial"/>
+        </w:rPr>
+        <w:t xml:space="preserve">in </w:t>
+      </w:r>
+      <w:r>
+        <w:rPr>
+          <w:rFonts w:ascii="Arial" w:hAnsi="Arial" w:cs="Arial"/>
+        </w:rPr>
+        <w:t xml:space="preserve"> diesem</w:t>
+      </w:r>
+      <w:proofErr w:type="gramEnd"/>
+      <w:r>
+        <w:rPr>
+          <w:rFonts w:ascii="Arial" w:hAnsi="Arial" w:cs="Arial"/>
+        </w:rPr>
+        <w:t xml:space="preserve"> Sprint noch aufgeführt.</w:t>
+      </w:r>
+    </w:p>
+    <w:p>
+      <w:pPr>
         <w:pStyle w:val="berschrift3"/>
         <w:rPr>
           <w:rFonts w:ascii="Arial" w:hAnsi="Arial"/>
@@ -9366,7 +10071,21 @@
         <w:rPr>
           <w:rFonts w:ascii="Arial" w:hAnsi="Arial" w:cs="Arial"/>
         </w:rPr>
-        <w:t>Für die Datenerfassung war es wichtig, eine geeignete Struktur aufzubauen. Über ein erstelltes Python-Skript wurden die belegten und nicht belegten Parkplätze aus ihren vielen verschiedenen Ordnern in lediglich zwei Ordner kopiert (Occupied, Empty). Zudem muss am Anfang festgelegt werden, auf welche Größe die einzelnen Bilder skaliert werden sollen. Hier wurde zunächst die Größe 40x80 Pixel ausgewählt, da die einzelnen Parkplätze zumeist rechteckig dargestellt werden.</w:t>
+        <w:t>Für die Datenerfassung war es wichtig, eine geeignete Struktur aufzubauen. Über ein erstelltes Python-Skript wurden die belegten und nicht belegten Parkplätze aus ihren vielen verschiedenen Ordnern in lediglich zwei Ordner kopiert (</w:t>
+      </w:r>
+      <w:proofErr w:type="spellStart"/>
+      <w:r>
+        <w:rPr>
+          <w:rFonts w:ascii="Arial" w:hAnsi="Arial" w:cs="Arial"/>
+        </w:rPr>
+        <w:t>Occupied</w:t>
+      </w:r>
+      <w:proofErr w:type="spellEnd"/>
+      <w:r>
+        <w:rPr>
+          <w:rFonts w:ascii="Arial" w:hAnsi="Arial" w:cs="Arial"/>
+        </w:rPr>
+        <w:t>, Empty). Zudem muss am Anfang festgelegt werden, auf welche Größe die einzelnen Bilder skaliert werden sollen. Hier wurde zunächst die Größe 40x80 Pixel ausgewählt, da die einzelnen Parkplätze zumeist rechteckig dargestellt werden.</w:t>
       </w:r>
     </w:p>
     <w:p>
@@ -9379,7 +10098,35 @@
         <w:rPr>
           <w:rFonts w:ascii="Arial" w:hAnsi="Arial" w:cs="Arial"/>
         </w:rPr>
-        <w:t>Bei dem Einlesen werden nun die Ordner Empty und Occupied durchsucht. Wenn ein Bild gefunden wird, wird über den Namen des Ordners und einer Liste herausgefunden, welches Label für ein Bild zu vergeben ist. Der Index des Ordnernamens in dieser Liste ist dann das Label für das entsprechende Bild (0=Empty, 1=Occupied). Ist das Bild eingelesen, so wird es auf die angegebene Größe skaliert und zusammen mit dem passenden Label als Tupel an eine Liste übergeben. Die Bilder werden dabei als ein mehrdimensionales Array aus RGB-Werten eingelesen (Vektorisierung).</w:t>
+        <w:t xml:space="preserve">Bei dem Einlesen werden nun die Ordner Empty und </w:t>
+      </w:r>
+      <w:proofErr w:type="spellStart"/>
+      <w:r>
+        <w:rPr>
+          <w:rFonts w:ascii="Arial" w:hAnsi="Arial" w:cs="Arial"/>
+        </w:rPr>
+        <w:t>Occupied</w:t>
+      </w:r>
+      <w:proofErr w:type="spellEnd"/>
+      <w:r>
+        <w:rPr>
+          <w:rFonts w:ascii="Arial" w:hAnsi="Arial" w:cs="Arial"/>
+        </w:rPr>
+        <w:t xml:space="preserve"> durchsucht. Wenn ein Bild gefunden wird, wird über den Namen des Ordners und einer Liste herausgefunden, welches Label für ein Bild zu vergeben ist. Der Index des Ordnernamens in dieser Liste ist dann das Label für das entsprechende Bild (0=Empty, 1=</w:t>
+      </w:r>
+      <w:proofErr w:type="spellStart"/>
+      <w:r>
+        <w:rPr>
+          <w:rFonts w:ascii="Arial" w:hAnsi="Arial" w:cs="Arial"/>
+        </w:rPr>
+        <w:t>Occupied</w:t>
+      </w:r>
+      <w:proofErr w:type="spellEnd"/>
+      <w:r>
+        <w:rPr>
+          <w:rFonts w:ascii="Arial" w:hAnsi="Arial" w:cs="Arial"/>
+        </w:rPr>
+        <w:t>). Ist das Bild eingelesen, so wird es auf die angegebene Größe skaliert und zusammen mit dem passenden Label als Tupel an eine Liste übergeben. Die Bilder werden dabei als ein mehrdimensionales Array aus RGB-Werten eingelesen (Vektorisierung).</w:t>
       </w:r>
     </w:p>
     <w:p>
@@ -9392,7 +10139,64 @@
         <w:rPr>
           <w:rFonts w:ascii="Arial" w:hAnsi="Arial" w:cs="Arial"/>
         </w:rPr>
-        <w:t xml:space="preserve">Anschließend müssen die erfassten Samples noch durchgemischt werden. Die zurzeit sortierten Samples sorgen ansonsten dafür, dass das Model später zu Overfitting neigt und nicht gut generalisiert wird. Daher sollte es bei dem Lernen immer eine Varianz der Daten geben. Die Daten und die Label werden dann auf eigene Listen verteilt. Beachtet werden muss außerdem, dass die Daten als Numpy-Array gespeichert werden, da Keras sonst diese Struktur falsch interpretieren könnte. Über die Funktion numpy.save werden sowohl das Array mit den Daten als auch das mit den Labels in einer eigenen Datei gespeichert, um die Daten später nicht immer wieder einlesen und umwandeln zu müssen.  </w:t>
+        <w:t xml:space="preserve">Anschließend müssen die erfassten Samples noch durchgemischt werden. Die zurzeit sortierten Samples sorgen ansonsten dafür, dass das Model später zu Overfitting neigt und nicht gut generalisiert wird. Daher sollte es bei dem Lernen immer eine Varianz der Daten geben. Die Daten und die Label werden dann auf eigene Listen verteilt. Beachtet werden muss außerdem, dass die Daten als </w:t>
+      </w:r>
+      <w:proofErr w:type="spellStart"/>
+      <w:r>
+        <w:rPr>
+          <w:rFonts w:ascii="Arial" w:hAnsi="Arial" w:cs="Arial"/>
+        </w:rPr>
+        <w:t>Numpy</w:t>
+      </w:r>
+      <w:proofErr w:type="spellEnd"/>
+      <w:r>
+        <w:rPr>
+          <w:rFonts w:ascii="Arial" w:hAnsi="Arial" w:cs="Arial"/>
+        </w:rPr>
+        <w:t xml:space="preserve">-Array gespeichert werden, da Keras sonst diese Struktur falsch interpretieren könnte. Über die Funktion </w:t>
+      </w:r>
+      <w:proofErr w:type="spellStart"/>
+      <w:proofErr w:type="gramStart"/>
+      <w:r>
+        <w:rPr>
+          <w:rFonts w:ascii="Arial" w:hAnsi="Arial" w:cs="Arial"/>
+        </w:rPr>
+        <w:t>numpy.save</w:t>
+      </w:r>
+      <w:proofErr w:type="spellEnd"/>
+      <w:proofErr w:type="gramEnd"/>
+      <w:r>
+        <w:rPr>
+          <w:rFonts w:ascii="Arial" w:hAnsi="Arial" w:cs="Arial"/>
+        </w:rPr>
+        <w:t xml:space="preserve"> werden sowohl das Array mit den Daten als auch das mit den Labels in einer eigenen Datei gespeichert, um die Daten später nicht immer wieder einlesen und umwandeln zu müssen. </w:t>
+      </w:r>
+    </w:p>
+    <w:p>
+      <w:pPr>
+        <w:rPr>
+          <w:rFonts w:ascii="Arial" w:hAnsi="Arial" w:cs="Arial"/>
+        </w:rPr>
+      </w:pPr>
+      <w:r>
+        <w:rPr>
+          <w:rFonts w:ascii="Arial" w:hAnsi="Arial" w:cs="Arial"/>
+        </w:rPr>
+        <w:t xml:space="preserve">Ein festgestelltes Problem am Ende des Sprints ist die Umwandlung der skalierten Bilder zu </w:t>
+      </w:r>
+      <w:proofErr w:type="spellStart"/>
+      <w:r>
+        <w:rPr>
+          <w:rFonts w:ascii="Arial" w:hAnsi="Arial" w:cs="Arial"/>
+        </w:rPr>
+        <w:t>Numpy</w:t>
+      </w:r>
+      <w:proofErr w:type="spellEnd"/>
+      <w:r>
+        <w:rPr>
+          <w:rFonts w:ascii="Arial" w:hAnsi="Arial" w:cs="Arial"/>
+        </w:rPr>
+        <w:t>-Arrays. Das Problem liegt sehr wahrscheinlich an der nicht quadratischen Größe der Bilder. Dies sollte im nächsten Sprint behoben werden.</w:t>
       </w:r>
     </w:p>
     <w:p>
@@ -9421,7 +10225,35 @@
         <w:rPr>
           <w:rFonts w:ascii="Arial" w:hAnsi="Arial" w:cs="Arial"/>
         </w:rPr>
-        <w:t>In dem Model müssen zunächst die gespeicherten Dateien eingelesen werden. Wichtig ist hier, dass die einzelnen RGB-Werte in den Numpy-Arrays durch 255.0 dividiert werden. Die einzelnen Features müssen zwischen 0 und 1 sein, da sonst große Gradientenveränderungen auftreten können und so das Konvergieren des Netzes verhindert wird. Zudem sollten die Values der Features alle in derselben Reichweite sein.</w:t>
+        <w:t xml:space="preserve">In dem Model müssen zunächst die gespeicherten Dateien eingelesen werden. Wichtig ist hier, dass die einzelnen RGB-Werte in den </w:t>
+      </w:r>
+      <w:proofErr w:type="spellStart"/>
+      <w:r>
+        <w:rPr>
+          <w:rFonts w:ascii="Arial" w:hAnsi="Arial" w:cs="Arial"/>
+        </w:rPr>
+        <w:t>Numpy</w:t>
+      </w:r>
+      <w:proofErr w:type="spellEnd"/>
+      <w:r>
+        <w:rPr>
+          <w:rFonts w:ascii="Arial" w:hAnsi="Arial" w:cs="Arial"/>
+        </w:rPr>
+        <w:t xml:space="preserve">-Arrays durch 255.0 dividiert werden. Die einzelnen Features müssen zwischen 0 und 1 sein, da sonst große </w:t>
+      </w:r>
+      <w:proofErr w:type="spellStart"/>
+      <w:r>
+        <w:rPr>
+          <w:rFonts w:ascii="Arial" w:hAnsi="Arial" w:cs="Arial"/>
+        </w:rPr>
+        <w:t>Gradientenveränderungen</w:t>
+      </w:r>
+      <w:proofErr w:type="spellEnd"/>
+      <w:r>
+        <w:rPr>
+          <w:rFonts w:ascii="Arial" w:hAnsi="Arial" w:cs="Arial"/>
+        </w:rPr>
+        <w:t xml:space="preserve"> auftreten können und so das Konvergieren des Netzes verhindert wird. Zudem sollten die Values der Features alle in derselben Reichweite sein.</w:t>
       </w:r>
     </w:p>
     <w:p>
@@ -9434,7 +10266,21 @@
         <w:rPr>
           <w:rFonts w:ascii="Arial" w:hAnsi="Arial" w:cs="Arial"/>
         </w:rPr>
-        <w:t xml:space="preserve">Für die initiale Funktionalität des Netzwerks wurde der Optimizer Adam mit einer Lernrate von 0.001 gewählt. Dies kann und sollte in dem weiteren Verlauf neben dem Netzwerk selbst weiter angepasst werden. Fest steht, dass das Model </w:t>
+        <w:t xml:space="preserve">Für die initiale Funktionalität des Netzwerks wurde der Optimizer Adam mit einer </w:t>
+      </w:r>
+      <w:proofErr w:type="spellStart"/>
+      <w:r>
+        <w:rPr>
+          <w:rFonts w:ascii="Arial" w:hAnsi="Arial" w:cs="Arial"/>
+        </w:rPr>
+        <w:t>Lernrate</w:t>
+      </w:r>
+      <w:proofErr w:type="spellEnd"/>
+      <w:r>
+        <w:rPr>
+          <w:rFonts w:ascii="Arial" w:hAnsi="Arial" w:cs="Arial"/>
+        </w:rPr>
+        <w:t xml:space="preserve"> von 0.001 gewählt. Dies kann und sollte in dem weiteren Verlauf neben dem Netzwerk selbst weiter angepasst werden. Fest steht, dass das Model </w:t>
       </w:r>
       <w:r>
         <w:rPr>
@@ -9446,7 +10292,112 @@
         <w:rPr>
           <w:rFonts w:ascii="Arial" w:hAnsi="Arial" w:cs="Arial"/>
         </w:rPr>
-        <w:t xml:space="preserve"> arbeitet und aus mehreren Convolution Layern mit jeweils einem MaxPooling Layer besteht. Als Aktivierungsfunktion wurde zunächst „relu“ (Recitifed Linear Unit) gewählt. Nach dem Abflachen (Flatten) der Layer zu 1D, muss es noch einen Dense Layer (voll vernetzt) geben, der für die Ausgabe zwischen 0 und 1 sorgt. Als Aktivierungsfunktion bietet sich hier Sigmoid an. Der Wert zwischen 0 und 1 entscheidet dann, ob es sich um einen belegten Parkplatz handelt oder nicht.</w:t>
+        <w:t xml:space="preserve"> arbeitet und aus </w:t>
+      </w:r>
+      <w:r>
+        <w:rPr>
+          <w:rFonts w:ascii="Arial" w:hAnsi="Arial" w:cs="Arial"/>
+        </w:rPr>
+        <w:lastRenderedPageBreak/>
+        <w:t xml:space="preserve">mehreren </w:t>
+      </w:r>
+      <w:proofErr w:type="spellStart"/>
+      <w:r>
+        <w:rPr>
+          <w:rFonts w:ascii="Arial" w:hAnsi="Arial" w:cs="Arial"/>
+        </w:rPr>
+        <w:t>Convolution</w:t>
+      </w:r>
+      <w:proofErr w:type="spellEnd"/>
+      <w:r>
+        <w:rPr>
+          <w:rFonts w:ascii="Arial" w:hAnsi="Arial" w:cs="Arial"/>
+        </w:rPr>
+        <w:t xml:space="preserve"> </w:t>
+      </w:r>
+      <w:proofErr w:type="spellStart"/>
+      <w:r>
+        <w:rPr>
+          <w:rFonts w:ascii="Arial" w:hAnsi="Arial" w:cs="Arial"/>
+        </w:rPr>
+        <w:t>Layern</w:t>
+      </w:r>
+      <w:proofErr w:type="spellEnd"/>
+      <w:r>
+        <w:rPr>
+          <w:rFonts w:ascii="Arial" w:hAnsi="Arial" w:cs="Arial"/>
+        </w:rPr>
+        <w:t xml:space="preserve"> mit jeweils einem </w:t>
+      </w:r>
+      <w:proofErr w:type="spellStart"/>
+      <w:r>
+        <w:rPr>
+          <w:rFonts w:ascii="Arial" w:hAnsi="Arial" w:cs="Arial"/>
+        </w:rPr>
+        <w:t>MaxPooling</w:t>
+      </w:r>
+      <w:proofErr w:type="spellEnd"/>
+      <w:r>
+        <w:rPr>
+          <w:rFonts w:ascii="Arial" w:hAnsi="Arial" w:cs="Arial"/>
+        </w:rPr>
+        <w:t xml:space="preserve"> Layer besteht. Als Aktivierungsfunktion wurde zunächst „</w:t>
+      </w:r>
+      <w:proofErr w:type="spellStart"/>
+      <w:r>
+        <w:rPr>
+          <w:rFonts w:ascii="Arial" w:hAnsi="Arial" w:cs="Arial"/>
+        </w:rPr>
+        <w:t>relu</w:t>
+      </w:r>
+      <w:proofErr w:type="spellEnd"/>
+      <w:r>
+        <w:rPr>
+          <w:rFonts w:ascii="Arial" w:hAnsi="Arial" w:cs="Arial"/>
+        </w:rPr>
+        <w:t>“ (</w:t>
+      </w:r>
+      <w:proofErr w:type="spellStart"/>
+      <w:r>
+        <w:rPr>
+          <w:rFonts w:ascii="Arial" w:hAnsi="Arial" w:cs="Arial"/>
+        </w:rPr>
+        <w:t>Recitifed</w:t>
+      </w:r>
+      <w:proofErr w:type="spellEnd"/>
+      <w:r>
+        <w:rPr>
+          <w:rFonts w:ascii="Arial" w:hAnsi="Arial" w:cs="Arial"/>
+        </w:rPr>
+        <w:t xml:space="preserve"> Linear Unit) gewählt. Nach dem Abflachen (</w:t>
+      </w:r>
+      <w:proofErr w:type="spellStart"/>
+      <w:r>
+        <w:rPr>
+          <w:rFonts w:ascii="Arial" w:hAnsi="Arial" w:cs="Arial"/>
+        </w:rPr>
+        <w:t>Flatten</w:t>
+      </w:r>
+      <w:proofErr w:type="spellEnd"/>
+      <w:r>
+        <w:rPr>
+          <w:rFonts w:ascii="Arial" w:hAnsi="Arial" w:cs="Arial"/>
+        </w:rPr>
+        <w:t xml:space="preserve">) der Layer zu 1D, muss es noch einen </w:t>
+      </w:r>
+      <w:proofErr w:type="spellStart"/>
+      <w:r>
+        <w:rPr>
+          <w:rFonts w:ascii="Arial" w:hAnsi="Arial" w:cs="Arial"/>
+        </w:rPr>
+        <w:t>Dense</w:t>
+      </w:r>
+      <w:proofErr w:type="spellEnd"/>
+      <w:r>
+        <w:rPr>
+          <w:rFonts w:ascii="Arial" w:hAnsi="Arial" w:cs="Arial"/>
+        </w:rPr>
+        <w:t xml:space="preserve"> Layer (voll vernetzt) geben, der für die Ausgabe zwischen 0 und 1 sorgt. Als Aktivierungsfunktion bietet sich hier Sigmoid an. Der Wert zwischen 0 und 1 entscheidet dann, ob es sich um einen belegten Parkplatz handelt oder nicht.</w:t>
       </w:r>
     </w:p>
     <w:p>
@@ -9459,27 +10410,59 @@
         <w:rPr>
           <w:rFonts w:ascii="Arial" w:hAnsi="Arial" w:cs="Arial"/>
         </w:rPr>
-        <w:t>Die Lossfunction sollte die „binary_crossentropy“ bleiben, da es sich bei uns um ein binäres Problem handelt. Über wie viele Epochen trainiert werden soll, muss noch weiter getestet werden. Beim Trainieren von 40000 Samples und Validieren von 10000 Samples wird aktuell eine Validierungsgenauigkeit von 99% erreicht. Bei bisher nur einzeln getesteten Bildern von großen</w:t>
+        <w:t xml:space="preserve">Die </w:t>
+      </w:r>
+      <w:proofErr w:type="spellStart"/>
+      <w:r>
+        <w:rPr>
+          <w:rFonts w:ascii="Arial" w:hAnsi="Arial" w:cs="Arial"/>
+        </w:rPr>
+        <w:t>Lossfunction</w:t>
+      </w:r>
+      <w:proofErr w:type="spellEnd"/>
+      <w:r>
+        <w:rPr>
+          <w:rFonts w:ascii="Arial" w:hAnsi="Arial" w:cs="Arial"/>
+        </w:rPr>
+        <w:t xml:space="preserve"> sollte die „</w:t>
+      </w:r>
+      <w:proofErr w:type="spellStart"/>
+      <w:r>
+        <w:rPr>
+          <w:rFonts w:ascii="Arial" w:hAnsi="Arial" w:cs="Arial"/>
+        </w:rPr>
+        <w:t>binary_crossentropy</w:t>
+      </w:r>
+      <w:proofErr w:type="spellEnd"/>
+      <w:r>
+        <w:rPr>
+          <w:rFonts w:ascii="Arial" w:hAnsi="Arial" w:cs="Arial"/>
+        </w:rPr>
+        <w:t>“ bleiben, da es sich bei uns um ein binäres Problem handelt. Über wie viele Epochen trainiert werden soll, muss noch weiter getestet werden. Beim Trainieren von 40000 Samples und Validieren von 10000 Samples wird aktuell eine Validierungsgenauigkeit von 99% erreicht. Bei bisher nur einzeln getesteten Bildern von großen</w:t>
+      </w:r>
+      <w:r>
+        <w:rPr>
+          <w:rFonts w:ascii="Arial" w:hAnsi="Arial" w:cs="Arial"/>
+        </w:rPr>
+        <w:t xml:space="preserve"> Parkplätzen beträgt die Genauigkeit ca. 74%. Das Netzwerk muss selbstverständlich weiter optimiert werden. Dies war nur der initiale Aufbau des CNN.</w:t>
       </w:r>
     </w:p>
     <w:p>
       <w:pPr>
-        <w:adjustRightInd/>
-        <w:snapToGrid/>
-        <w:spacing w:line="240" w:lineRule="auto"/>
-        <w:rPr>
-          <w:rFonts w:ascii="Arial" w:hAnsi="Arial" w:cs="Arial"/>
-        </w:rPr>
-      </w:pPr>
-      <w:r>
-        <w:rPr>
-          <w:rFonts w:ascii="Arial" w:hAnsi="Arial" w:cs="Arial"/>
-        </w:rPr>
-        <w:br w:type="page"/>
-      </w:r>
+        <w:rPr>
+          <w:rFonts w:ascii="Arial" w:hAnsi="Arial" w:cs="Arial"/>
+        </w:rPr>
+      </w:pPr>
     </w:p>
     <w:p>
       <w:pPr>
+        <w:rPr>
+          <w:rFonts w:ascii="Arial" w:hAnsi="Arial" w:cs="Arial"/>
+        </w:rPr>
+      </w:pPr>
+    </w:p>
+    <w:p>
+      <w:pPr>
         <w:pStyle w:val="berschrift2"/>
         <w:rPr>
           <w:rFonts w:ascii="Arial" w:hAnsi="Arial"/>
@@ -9490,7 +10473,6 @@
         <w:rPr>
           <w:rFonts w:ascii="Arial" w:hAnsi="Arial"/>
         </w:rPr>
-        <w:lastRenderedPageBreak/>
         <w:t>Pit Ehlers</w:t>
       </w:r>
       <w:bookmarkEnd w:id="14"/>
@@ -9590,7 +10572,21 @@
         <w:rPr>
           <w:rFonts w:ascii="Arial" w:hAnsi="Arial" w:cs="Arial"/>
         </w:rPr>
-        <w:t>Das erste Python Skript wurde mit PyCharm entwickelt, da diese Entwicklungsumgebung schon bekannt war.</w:t>
+        <w:t xml:space="preserve">Das erste Python Skript wurde mit </w:t>
+      </w:r>
+      <w:proofErr w:type="spellStart"/>
+      <w:r>
+        <w:rPr>
+          <w:rFonts w:ascii="Arial" w:hAnsi="Arial" w:cs="Arial"/>
+        </w:rPr>
+        <w:t>PyCharm</w:t>
+      </w:r>
+      <w:proofErr w:type="spellEnd"/>
+      <w:r>
+        <w:rPr>
+          <w:rFonts w:ascii="Arial" w:hAnsi="Arial" w:cs="Arial"/>
+        </w:rPr>
+        <w:t xml:space="preserve"> entwickelt, da diese Entwicklungsumgebung schon bekannt war.</w:t>
       </w:r>
     </w:p>
     <w:p>
@@ -9614,7 +10610,21 @@
         <w:rPr>
           <w:rFonts w:ascii="Arial" w:hAnsi="Arial" w:cs="Arial"/>
         </w:rPr>
-        <w:t>Nach Empfehlung von Herrn Willrich wurde auf Wing umgestiegen.</w:t>
+        <w:t xml:space="preserve">Nach Empfehlung von Herrn </w:t>
+      </w:r>
+      <w:proofErr w:type="spellStart"/>
+      <w:r>
+        <w:rPr>
+          <w:rFonts w:ascii="Arial" w:hAnsi="Arial" w:cs="Arial"/>
+        </w:rPr>
+        <w:t>Willrich</w:t>
+      </w:r>
+      <w:proofErr w:type="spellEnd"/>
+      <w:r>
+        <w:rPr>
+          <w:rFonts w:ascii="Arial" w:hAnsi="Arial" w:cs="Arial"/>
+        </w:rPr>
+        <w:t xml:space="preserve"> wurde auf Wing umgestiegen.</w:t>
       </w:r>
     </w:p>
     <w:p>
@@ -9805,7 +10815,21 @@
         <w:rPr>
           <w:rFonts w:ascii="Arial" w:hAnsi="Arial" w:cs="Arial"/>
         </w:rPr>
-        <w:t>Erstellen des Einlesescripts auf Basis des Scripts zu einlesen der alten Daten</w:t>
+        <w:t xml:space="preserve">Erstellen des </w:t>
+      </w:r>
+      <w:proofErr w:type="spellStart"/>
+      <w:r>
+        <w:rPr>
+          <w:rFonts w:ascii="Arial" w:hAnsi="Arial" w:cs="Arial"/>
+        </w:rPr>
+        <w:t>Einlesescripts</w:t>
+      </w:r>
+      <w:proofErr w:type="spellEnd"/>
+      <w:r>
+        <w:rPr>
+          <w:rFonts w:ascii="Arial" w:hAnsi="Arial" w:cs="Arial"/>
+        </w:rPr>
+        <w:t xml:space="preserve"> auf Basis des Scripts zu einlesen der alten Daten</w:t>
       </w:r>
     </w:p>
     <w:p>
@@ -9858,7 +10882,21 @@
         <w:rPr>
           <w:rFonts w:ascii="Arial" w:hAnsi="Arial" w:cs="Arial"/>
         </w:rPr>
-        <w:t>Das neue Script hatte auf meinem MacBook nicht funktioniert. Lösung: Auf einem Windows-Laptop funktionierte es problemlos. Die Ursache war vermutlich ein Problem mit dem Dateisystem auf dem MacBook</w:t>
+        <w:t xml:space="preserve">Das neue </w:t>
+      </w:r>
+      <w:proofErr w:type="spellStart"/>
+      <w:r>
+        <w:rPr>
+          <w:rFonts w:ascii="Arial" w:hAnsi="Arial" w:cs="Arial"/>
+        </w:rPr>
+        <w:t>Script</w:t>
+      </w:r>
+      <w:proofErr w:type="spellEnd"/>
+      <w:r>
+        <w:rPr>
+          <w:rFonts w:ascii="Arial" w:hAnsi="Arial" w:cs="Arial"/>
+        </w:rPr>
+        <w:t xml:space="preserve"> hatte auf meinem MacBook nicht funktioniert. Lösung: Auf einem Windows-Laptop funktionierte es problemlos. Die Ursache war vermutlich ein Problem mit dem Dateisystem auf dem MacBook</w:t>
       </w:r>
     </w:p>
     <w:p>
@@ -9890,9 +10928,17 @@
           <w:rFonts w:ascii="Arial" w:hAnsi="Arial"/>
         </w:rPr>
         <w:lastRenderedPageBreak/>
-        <w:t>Felix Willrich</w:t>
+        <w:t xml:space="preserve">Felix </w:t>
+      </w:r>
+      <w:proofErr w:type="spellStart"/>
+      <w:r>
+        <w:rPr>
+          <w:rFonts w:ascii="Arial" w:hAnsi="Arial"/>
+        </w:rPr>
+        <w:t>Willrich</w:t>
       </w:r>
       <w:bookmarkEnd w:id="16"/>
+      <w:proofErr w:type="spellEnd"/>
     </w:p>
     <w:p>
       <w:pPr>
@@ -10009,7 +11055,35 @@
         <w:rPr>
           <w:rFonts w:ascii="Arial" w:hAnsi="Arial" w:cs="Arial"/>
         </w:rPr>
-        <w:t xml:space="preserve">Weiterhin habe ich mich in die imgaug Libary zur Augmentation von Daten eingebarbeitet. Dieses Wissen könnte in zukünftigen </w:t>
+        <w:t xml:space="preserve">Weiterhin habe ich mich in die </w:t>
+      </w:r>
+      <w:proofErr w:type="spellStart"/>
+      <w:r>
+        <w:rPr>
+          <w:rFonts w:ascii="Arial" w:hAnsi="Arial" w:cs="Arial"/>
+        </w:rPr>
+        <w:t>imgaug</w:t>
+      </w:r>
+      <w:proofErr w:type="spellEnd"/>
+      <w:r>
+        <w:rPr>
+          <w:rFonts w:ascii="Arial" w:hAnsi="Arial" w:cs="Arial"/>
+        </w:rPr>
+        <w:t xml:space="preserve"> </w:t>
+      </w:r>
+      <w:proofErr w:type="spellStart"/>
+      <w:r>
+        <w:rPr>
+          <w:rFonts w:ascii="Arial" w:hAnsi="Arial" w:cs="Arial"/>
+        </w:rPr>
+        <w:t>Libary</w:t>
+      </w:r>
+      <w:proofErr w:type="spellEnd"/>
+      <w:r>
+        <w:rPr>
+          <w:rFonts w:ascii="Arial" w:hAnsi="Arial" w:cs="Arial"/>
+        </w:rPr>
+        <w:t xml:space="preserve"> zur Augmentation von Daten eingebarbeitet. Dieses Wissen könnte in zukünftigen </w:t>
       </w:r>
       <w:r>
         <w:rPr>
@@ -10076,8 +11150,8 @@
       </w:r>
     </w:p>
     <w:sectPr>
-      <w:headerReference w:type="default" r:id="rId16"/>
-      <w:footerReference w:type="default" r:id="rId17"/>
+      <w:headerReference w:type="default" r:id="rId17"/>
+      <w:footerReference w:type="default" r:id="rId18"/>
       <w:type w:val="continuous"/>
       <w:pgSz w:w="11906" w:h="16838" w:code="9"/>
       <w:pgMar w:top="2097" w:right="1202" w:bottom="1633" w:left="1899" w:header="567" w:footer="567" w:gutter="0"/>
@@ -10131,7 +11205,24 @@
         <w:lang w:val="en-US"/>
       </w:rPr>
       <w:tab/>
-      <w:t xml:space="preserve">Seite </w:t>
+    </w:r>
+    <w:proofErr w:type="spellStart"/>
+    <w:r>
+      <w:rPr>
+        <w:sz w:val="22"/>
+        <w:szCs w:val="22"/>
+        <w:lang w:val="en-US"/>
+      </w:rPr>
+      <w:t>Seite</w:t>
+    </w:r>
+    <w:proofErr w:type="spellEnd"/>
+    <w:r>
+      <w:rPr>
+        <w:sz w:val="22"/>
+        <w:szCs w:val="22"/>
+        <w:lang w:val="en-US"/>
+      </w:rPr>
+      <w:t xml:space="preserve"> </w:t>
     </w:r>
     <w:r>
       <w:rPr>
@@ -11081,8 +12172,19 @@
         <w:sz w:val="22"/>
         <w:szCs w:val="22"/>
       </w:rPr>
-      <w:t>Jascha Schmidt   Felix Willrich</w:t>
+      <w:t xml:space="preserve">Jascha Schmidt   Felix </w:t>
     </w:r>
+    <w:proofErr w:type="spellStart"/>
+    <w:r>
+      <w:rPr>
+        <w:rFonts w:asciiTheme="majorHAnsi" w:hAnsiTheme="majorHAnsi"/>
+        <w:color w:val="1F497D" w:themeColor="text2"/>
+        <w:sz w:val="22"/>
+        <w:szCs w:val="22"/>
+      </w:rPr>
+      <w:t>Willrich</w:t>
+    </w:r>
+    <w:proofErr w:type="spellEnd"/>
   </w:p>
   <w:p>
     <w:r>
@@ -11214,8 +12316,18 @@
         <w:sz w:val="22"/>
         <w:szCs w:val="22"/>
       </w:rPr>
-      <w:t>]   [</w:t>
+      <w:t>]</w:t>
     </w:r>
+    <w:proofErr w:type="gramStart"/>
+    <w:r>
+      <w:rPr>
+        <w:color w:val="FF0000"/>
+        <w:sz w:val="22"/>
+        <w:szCs w:val="22"/>
+      </w:rPr>
+      <w:t xml:space="preserve">   [</w:t>
+    </w:r>
+    <w:proofErr w:type="gramEnd"/>
     <w:r>
       <w:rPr>
         <w:i/>
@@ -11409,6 +12521,7 @@
       </w:rPr>
       <w:t>[</w:t>
     </w:r>
+    <w:proofErr w:type="spellStart"/>
     <w:r>
       <w:rPr>
         <w:rFonts w:asciiTheme="majorHAnsi" w:hAnsiTheme="majorHAnsi"/>
@@ -11420,6 +12533,7 @@
       </w:rPr>
       <w:t>Parkplatzerkennung</w:t>
     </w:r>
+    <w:proofErr w:type="spellEnd"/>
     <w:r>
       <w:rPr>
         <w:rFonts w:asciiTheme="majorHAnsi" w:hAnsiTheme="majorHAnsi"/>
@@ -19511,11 +20625,11 @@
 </file>
 
 <file path=customXml/item1.xml><?xml version="1.0" encoding="utf-8"?>
-<officeatwork xmlns="http://schemas.officeatwork.com/Document">eNp7v3u/jUt+cmlual6JnY1PYl56aWJ6qp2RgampjT6ca6MPVwMA6D4SQg==</officeatwork>
+<officeatwork xmlns="http://schemas.officeatwork.com/MasterProperties">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</officeatwork>
 </file>
 
 <file path=customXml/item2.xml><?xml version="1.0" encoding="utf-8"?>
-<officeatwork xmlns="http://schemas.officeatwork.com/MasterProperties">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</officeatwork>
+<officeatwork xmlns="http://schemas.officeatwork.com/Document">eNp7v3u/jUt+cmlual6JnY1PYl56aWJ6qp2RgampjT6ca6MPVwMA6D4SQg==</officeatwork>
 </file>
 
 <file path=customXml/item3.xml><?xml version="1.0" encoding="utf-8"?>
@@ -19523,6 +20637,14 @@
 </file>
 
 <file path=customXml/itemProps1.xml><?xml version="1.0" encoding="utf-8"?>
+<ds:datastoreItem xmlns:ds="http://schemas.openxmlformats.org/officeDocument/2006/customXml" ds:itemID="{6F3542FF-9389-4C11-84FD-FF5951BB8EE6}">
+  <ds:schemaRefs>
+    <ds:schemaRef ds:uri="http://schemas.officeatwork.com/MasterProperties"/>
+  </ds:schemaRefs>
+</ds:datastoreItem>
+</file>
+
+<file path=customXml/itemProps2.xml><?xml version="1.0" encoding="utf-8"?>
 <ds:datastoreItem xmlns:ds="http://schemas.openxmlformats.org/officeDocument/2006/customXml" ds:itemID="{22DB5E17-BD85-49C5-A820-1F7E488E6EFB}">
   <ds:schemaRefs>
     <ds:schemaRef ds:uri="http://schemas.officeatwork.com/Document"/>
@@ -19530,16 +20652,8 @@
 </ds:datastoreItem>
 </file>
 
-<file path=customXml/itemProps2.xml><?xml version="1.0" encoding="utf-8"?>
-<ds:datastoreItem xmlns:ds="http://schemas.openxmlformats.org/officeDocument/2006/customXml" ds:itemID="{6F3542FF-9389-4C11-84FD-FF5951BB8EE6}">
-  <ds:schemaRefs>
-    <ds:schemaRef ds:uri="http://schemas.officeatwork.com/MasterProperties"/>
-  </ds:schemaRefs>
-</ds:datastoreItem>
-</file>
-
 <file path=customXml/itemProps3.xml><?xml version="1.0" encoding="utf-8"?>
-<ds:datastoreItem xmlns:ds="http://schemas.openxmlformats.org/officeDocument/2006/customXml" ds:itemID="{F26DE3C2-FC97-4531-ACBE-03804E403722}">
+<ds:datastoreItem xmlns:ds="http://schemas.openxmlformats.org/officeDocument/2006/customXml" ds:itemID="{721DCC8F-11BD-4D86-AB2B-CD68F602907D}">
   <ds:schemaRefs>
     <ds:schemaRef ds:uri="http://schemas.openxmlformats.org/officeDocument/2006/bibliography"/>
   </ds:schemaRefs>

</xml_diff>